<commit_message>
update ActorComponent System diagram
make components under pickup, to be reference and not variables
</commit_message>
<xml_diff>
--- a/Docs/ActorComponentSystem.docx
+++ b/Docs/ActorComponentSystem.docx
@@ -1,14 +1,16 @@
 
 <file path=word/document.xml><?xml version="1.0" encoding="utf-8"?>
-<w:document xmlns:wpc="http://schemas.microsoft.com/office/word/2010/wordprocessingCanvas" xmlns:cx="http://schemas.microsoft.com/office/drawing/2014/chartex" xmlns:cx1="http://schemas.microsoft.com/office/drawing/2015/9/8/chartex" xmlns:cx2="http://schemas.microsoft.com/office/drawing/2015/10/21/chartex" xmlns:cx3="http://schemas.microsoft.com/office/drawing/2016/5/9/chartex" xmlns:cx4="http://schemas.microsoft.com/office/drawing/2016/5/10/chartex" xmlns:cx5="http://schemas.microsoft.com/office/drawing/2016/5/11/chartex" xmlns:cx6="http://schemas.microsoft.com/office/drawing/2016/5/12/chartex" xmlns:cx7="http://schemas.microsoft.com/office/drawing/2016/5/13/chartex" xmlns:cx8="http://schemas.microsoft.com/office/drawing/2016/5/14/chartex" xmlns:mc="http://schemas.openxmlformats.org/markup-compatibility/2006" xmlns:aink="http://schemas.microsoft.com/office/drawing/2016/ink" xmlns:am3d="http://schemas.microsoft.com/office/drawing/2017/model3d" xmlns:o="urn:schemas-microsoft-com:office:office" xmlns:r="http://schemas.openxmlformats.org/officeDocument/2006/relationships" xmlns:m="http://schemas.openxmlformats.org/officeDocument/2006/math" xmlns:v="urn:schemas-microsoft-com:vml" xmlns:wp14="http://schemas.microsoft.com/office/word/2010/wordprocessingDrawing" xmlns:wp="http://schemas.openxmlformats.org/drawingml/2006/wordprocessingDrawing" xmlns:w10="urn:schemas-microsoft-com:office:word" xmlns:w="http://schemas.openxmlformats.org/wordprocessingml/2006/main" xmlns:w14="http://schemas.microsoft.com/office/word/2010/wordml" xmlns:w15="http://schemas.microsoft.com/office/word/2012/wordml" xmlns:w16cid="http://schemas.microsoft.com/office/word/2016/wordml/cid" xmlns:w16se="http://schemas.microsoft.com/office/word/2015/wordml/symex" xmlns:wpg="http://schemas.microsoft.com/office/word/2010/wordprocessingGroup" xmlns:wpi="http://schemas.microsoft.com/office/word/2010/wordprocessingInk" xmlns:wne="http://schemas.microsoft.com/office/word/2006/wordml" xmlns:wps="http://schemas.microsoft.com/office/word/2010/wordprocessingShape" mc:Ignorable="w14 w15 w16se w16cid wp14">
+<w:document xmlns:wpc="http://schemas.microsoft.com/office/word/2010/wordprocessingCanvas" xmlns:cx="http://schemas.microsoft.com/office/drawing/2014/chartex" xmlns:mc="http://schemas.openxmlformats.org/markup-compatibility/2006" xmlns:o="urn:schemas-microsoft-com:office:office" xmlns:r="http://schemas.openxmlformats.org/officeDocument/2006/relationships" xmlns:m="http://schemas.openxmlformats.org/officeDocument/2006/math" xmlns:v="urn:schemas-microsoft-com:vml" xmlns:wp14="http://schemas.microsoft.com/office/word/2010/wordprocessingDrawing" xmlns:wp="http://schemas.openxmlformats.org/drawingml/2006/wordprocessingDrawing" xmlns:w10="urn:schemas-microsoft-com:office:word" xmlns:w="http://schemas.openxmlformats.org/wordprocessingml/2006/main" xmlns:w14="http://schemas.microsoft.com/office/word/2010/wordml" xmlns:w15="http://schemas.microsoft.com/office/word/2012/wordml" xmlns:w16se="http://schemas.microsoft.com/office/word/2015/wordml/symex" xmlns:wpg="http://schemas.microsoft.com/office/word/2010/wordprocessingGroup" xmlns:wpi="http://schemas.microsoft.com/office/word/2010/wordprocessingInk" xmlns:wne="http://schemas.microsoft.com/office/word/2006/wordml" xmlns:wps="http://schemas.microsoft.com/office/word/2010/wordprocessingShape" mc:Ignorable="w14 w15 w16se wp14">
   <w:body>
     <w:p>
+      <w:bookmarkStart w:id="0" w:name="_GoBack"/>
       <w:r>
         <w:rPr>
           <w:noProof/>
+          <w:lang w:eastAsia="en-CA"/>
         </w:rPr>
         <w:drawing>
-          <wp:inline distT="0" distB="0" distL="0" distR="0" wp14:anchorId="3FEC045D" wp14:editId="188ECFDC">
+          <wp:inline distT="0" distB="0" distL="0" distR="0" wp14:anchorId="3FEC045D" wp14:editId="7BBABFB6">
             <wp:extent cx="8718550" cy="4731489"/>
             <wp:effectExtent l="0" t="0" r="0" b="0"/>
             <wp:docPr id="2" name="Diagram 2"/>
@@ -21,6 +23,7 @@
           </wp:inline>
         </w:drawing>
       </w:r>
+      <w:bookmarkEnd w:id="0"/>
     </w:p>
     <w:p>
       <w:r>
@@ -38,10 +41,7 @@
         <w:t xml:space="preserve"> </w:t>
       </w:r>
     </w:p>
-    <w:p>
-      <w:bookmarkStart w:id="0" w:name="_GoBack"/>
-      <w:bookmarkEnd w:id="0"/>
-    </w:p>
+    <w:p/>
     <w:p/>
     <w:p>
       <w:r>
@@ -70,7 +70,7 @@
 </file>
 
 <file path=word/styles.xml><?xml version="1.0" encoding="utf-8"?>
-<w:styles xmlns:mc="http://schemas.openxmlformats.org/markup-compatibility/2006" xmlns:r="http://schemas.openxmlformats.org/officeDocument/2006/relationships" xmlns:w="http://schemas.openxmlformats.org/wordprocessingml/2006/main" xmlns:w14="http://schemas.microsoft.com/office/word/2010/wordml" xmlns:w15="http://schemas.microsoft.com/office/word/2012/wordml" xmlns:w16cid="http://schemas.microsoft.com/office/word/2016/wordml/cid" xmlns:w16se="http://schemas.microsoft.com/office/word/2015/wordml/symex" mc:Ignorable="w14 w15 w16se w16cid">
+<w:styles xmlns:mc="http://schemas.openxmlformats.org/markup-compatibility/2006" xmlns:r="http://schemas.openxmlformats.org/officeDocument/2006/relationships" xmlns:w="http://schemas.openxmlformats.org/wordprocessingml/2006/main" xmlns:w14="http://schemas.microsoft.com/office/word/2010/wordml" xmlns:w15="http://schemas.microsoft.com/office/word/2012/wordml" xmlns:w16se="http://schemas.microsoft.com/office/word/2015/wordml/symex" mc:Ignorable="w14 w15 w16se">
   <w:docDefaults>
     <w:rPrDefault>
       <w:rPr>
@@ -86,7 +86,7 @@
       </w:pPr>
     </w:pPrDefault>
   </w:docDefaults>
-  <w:latentStyles w:defLockedState="0" w:defUIPriority="99" w:defSemiHidden="0" w:defUnhideWhenUsed="0" w:defQFormat="0" w:count="377">
+  <w:latentStyles w:defLockedState="0" w:defUIPriority="99" w:defSemiHidden="0" w:defUnhideWhenUsed="0" w:defQFormat="0" w:count="371">
     <w:lsdException w:name="Normal" w:uiPriority="0" w:qFormat="1"/>
     <w:lsdException w:name="heading 1" w:uiPriority="9" w:qFormat="1"/>
     <w:lsdException w:name="heading 2" w:semiHidden="1" w:uiPriority="9" w:unhideWhenUsed="1" w:qFormat="1"/>
@@ -234,8 +234,11 @@
     <w:lsdException w:name="Table 3D effects 3" w:semiHidden="1" w:unhideWhenUsed="1"/>
     <w:lsdException w:name="Table Contemporary" w:semiHidden="1" w:unhideWhenUsed="1"/>
     <w:lsdException w:name="Table Elegant" w:semiHidden="1" w:unhideWhenUsed="1"/>
+    <w:lsdException w:name="Table Professional" w:semiHidden="1" w:unhideWhenUsed="1"/>
     <w:lsdException w:name="Table Subtle 1" w:semiHidden="1" w:unhideWhenUsed="1"/>
     <w:lsdException w:name="Table Subtle 2" w:semiHidden="1" w:unhideWhenUsed="1"/>
+    <w:lsdException w:name="Table Web 1" w:semiHidden="1" w:unhideWhenUsed="1"/>
+    <w:lsdException w:name="Table Web 2" w:semiHidden="1" w:unhideWhenUsed="1"/>
     <w:lsdException w:name="Table Web 3" w:semiHidden="1" w:unhideWhenUsed="1"/>
     <w:lsdException w:name="Balloon Text" w:semiHidden="1" w:unhideWhenUsed="1"/>
     <w:lsdException w:name="Table Grid" w:uiPriority="39"/>
@@ -455,12 +458,6 @@
     <w:lsdException w:name="List Table 5 Dark Accent 6" w:uiPriority="50"/>
     <w:lsdException w:name="List Table 6 Colorful Accent 6" w:uiPriority="51"/>
     <w:lsdException w:name="List Table 7 Colorful Accent 6" w:uiPriority="52"/>
-    <w:lsdException w:name="Mention" w:semiHidden="1" w:unhideWhenUsed="1"/>
-    <w:lsdException w:name="Smart Hyperlink" w:semiHidden="1" w:unhideWhenUsed="1"/>
-    <w:lsdException w:name="Hashtag" w:semiHidden="1" w:unhideWhenUsed="1"/>
-    <w:lsdException w:name="Unresolved Mention" w:semiHidden="1" w:unhideWhenUsed="1"/>
-    <w:lsdException w:name="Smart Link" w:semiHidden="1" w:unhideWhenUsed="1"/>
-    <w:lsdException w:name="Smart Link Error" w:semiHidden="1" w:unhideWhenUsed="1"/>
   </w:latentStyles>
   <w:style w:type="paragraph" w:default="1" w:styleId="Normal">
     <w:name w:val="Normal"/>
@@ -1582,7 +1579,7 @@
         <a:p>
           <a:r>
             <a:rPr lang="en-US"/>
-            <a:t>Ammo</a:t>
+            <a:t>&amp;Ammo</a:t>
           </a:r>
         </a:p>
       </dgm:t>
@@ -1690,7 +1687,7 @@
         <a:p>
           <a:r>
             <a:rPr lang="en-US"/>
-            <a:t>Health</a:t>
+            <a:t>&amp;Health</a:t>
           </a:r>
         </a:p>
       </dgm:t>
@@ -1762,7 +1759,7 @@
         <a:p>
           <a:r>
             <a:rPr lang="en-US"/>
-            <a:t>Mana</a:t>
+            <a:t>&amp;Mana</a:t>
           </a:r>
         </a:p>
       </dgm:t>
@@ -2053,6 +2050,13 @@
         </dgm:presLayoutVars>
       </dgm:prSet>
       <dgm:spPr/>
+      <dgm:t>
+        <a:bodyPr/>
+        <a:lstStyle/>
+        <a:p>
+          <a:endParaRPr lang="en-US"/>
+        </a:p>
+      </dgm:t>
     </dgm:pt>
     <dgm:pt modelId="{70E7C57C-E914-4A69-BB16-DB2A829774A8}" type="pres">
       <dgm:prSet presAssocID="{238F5E21-18CA-41B5-8BF0-46E97E275DA8}" presName="hierRoot1" presStyleCnt="0">
@@ -2073,10 +2077,24 @@
         </dgm:presLayoutVars>
       </dgm:prSet>
       <dgm:spPr/>
+      <dgm:t>
+        <a:bodyPr/>
+        <a:lstStyle/>
+        <a:p>
+          <a:endParaRPr lang="en-US"/>
+        </a:p>
+      </dgm:t>
     </dgm:pt>
     <dgm:pt modelId="{4E9DB59B-7B54-4B32-83A6-34B85EF1F53E}" type="pres">
       <dgm:prSet presAssocID="{238F5E21-18CA-41B5-8BF0-46E97E275DA8}" presName="rootConnector1" presStyleLbl="node1" presStyleIdx="0" presStyleCnt="0"/>
       <dgm:spPr/>
+      <dgm:t>
+        <a:bodyPr/>
+        <a:lstStyle/>
+        <a:p>
+          <a:endParaRPr lang="en-US"/>
+        </a:p>
+      </dgm:t>
     </dgm:pt>
     <dgm:pt modelId="{67ACF1D5-F145-4949-BF95-B263350F5467}" type="pres">
       <dgm:prSet presAssocID="{238F5E21-18CA-41B5-8BF0-46E97E275DA8}" presName="hierChild2" presStyleCnt="0"/>
@@ -2085,6 +2103,13 @@
     <dgm:pt modelId="{0B48473F-BA85-4D8B-9B04-D794413867FB}" type="pres">
       <dgm:prSet presAssocID="{0A1D9258-9DA1-4874-A1B6-EBAF3E52A1C3}" presName="Name37" presStyleLbl="parChTrans1D2" presStyleIdx="0" presStyleCnt="3"/>
       <dgm:spPr/>
+      <dgm:t>
+        <a:bodyPr/>
+        <a:lstStyle/>
+        <a:p>
+          <a:endParaRPr lang="en-US"/>
+        </a:p>
+      </dgm:t>
     </dgm:pt>
     <dgm:pt modelId="{172D7BFF-EC89-4460-ACA8-448DCD18DA4D}" type="pres">
       <dgm:prSet presAssocID="{E3E5A8C1-D9F5-4EC9-8EBF-46DC13992931}" presName="hierRoot2" presStyleCnt="0">
@@ -2105,10 +2130,24 @@
         </dgm:presLayoutVars>
       </dgm:prSet>
       <dgm:spPr/>
+      <dgm:t>
+        <a:bodyPr/>
+        <a:lstStyle/>
+        <a:p>
+          <a:endParaRPr lang="en-US"/>
+        </a:p>
+      </dgm:t>
     </dgm:pt>
     <dgm:pt modelId="{33F5A241-9E91-4F52-BECF-969CE18B3577}" type="pres">
       <dgm:prSet presAssocID="{E3E5A8C1-D9F5-4EC9-8EBF-46DC13992931}" presName="rootConnector" presStyleLbl="node2" presStyleIdx="0" presStyleCnt="3"/>
       <dgm:spPr/>
+      <dgm:t>
+        <a:bodyPr/>
+        <a:lstStyle/>
+        <a:p>
+          <a:endParaRPr lang="en-US"/>
+        </a:p>
+      </dgm:t>
     </dgm:pt>
     <dgm:pt modelId="{6BD7DFCB-2F64-4E12-A75A-029EE232EC10}" type="pres">
       <dgm:prSet presAssocID="{E3E5A8C1-D9F5-4EC9-8EBF-46DC13992931}" presName="hierChild4" presStyleCnt="0"/>
@@ -2117,6 +2156,13 @@
     <dgm:pt modelId="{7F9200B5-7814-4BD9-AC98-C1687064FDBE}" type="pres">
       <dgm:prSet presAssocID="{C0CC272E-BCFF-4665-A541-DC11230EA64E}" presName="Name37" presStyleLbl="parChTrans1D3" presStyleIdx="0" presStyleCnt="10"/>
       <dgm:spPr/>
+      <dgm:t>
+        <a:bodyPr/>
+        <a:lstStyle/>
+        <a:p>
+          <a:endParaRPr lang="en-US"/>
+        </a:p>
+      </dgm:t>
     </dgm:pt>
     <dgm:pt modelId="{0939276B-1BF1-4FDE-A284-6065CFAF09F9}" type="pres">
       <dgm:prSet presAssocID="{14DE0DE6-64AD-4A02-8BE8-638FB307AA97}" presName="hierRoot2" presStyleCnt="0">
@@ -2137,10 +2183,24 @@
         </dgm:presLayoutVars>
       </dgm:prSet>
       <dgm:spPr/>
+      <dgm:t>
+        <a:bodyPr/>
+        <a:lstStyle/>
+        <a:p>
+          <a:endParaRPr lang="en-US"/>
+        </a:p>
+      </dgm:t>
     </dgm:pt>
     <dgm:pt modelId="{AF795A3D-246A-4D05-B03E-18DEC75404C9}" type="pres">
       <dgm:prSet presAssocID="{14DE0DE6-64AD-4A02-8BE8-638FB307AA97}" presName="rootConnector" presStyleLbl="node3" presStyleIdx="0" presStyleCnt="10"/>
       <dgm:spPr/>
+      <dgm:t>
+        <a:bodyPr/>
+        <a:lstStyle/>
+        <a:p>
+          <a:endParaRPr lang="en-US"/>
+        </a:p>
+      </dgm:t>
     </dgm:pt>
     <dgm:pt modelId="{9FA22852-160F-4A5D-8FB2-945F95E81C59}" type="pres">
       <dgm:prSet presAssocID="{14DE0DE6-64AD-4A02-8BE8-638FB307AA97}" presName="hierChild4" presStyleCnt="0"/>
@@ -2153,6 +2213,13 @@
     <dgm:pt modelId="{25C4CB2F-E6DC-443F-89F3-4E3E26CFF8D3}" type="pres">
       <dgm:prSet presAssocID="{ED70223E-1B70-4B2D-A603-E1636566E498}" presName="Name37" presStyleLbl="parChTrans1D3" presStyleIdx="1" presStyleCnt="10"/>
       <dgm:spPr/>
+      <dgm:t>
+        <a:bodyPr/>
+        <a:lstStyle/>
+        <a:p>
+          <a:endParaRPr lang="en-US"/>
+        </a:p>
+      </dgm:t>
     </dgm:pt>
     <dgm:pt modelId="{3559B408-5FC1-446B-9E56-D1812EBE3F24}" type="pres">
       <dgm:prSet presAssocID="{043EEE42-3D53-4B45-B39B-DF761D939BE5}" presName="hierRoot2" presStyleCnt="0">
@@ -2173,10 +2240,24 @@
         </dgm:presLayoutVars>
       </dgm:prSet>
       <dgm:spPr/>
+      <dgm:t>
+        <a:bodyPr/>
+        <a:lstStyle/>
+        <a:p>
+          <a:endParaRPr lang="en-US"/>
+        </a:p>
+      </dgm:t>
     </dgm:pt>
     <dgm:pt modelId="{E3B9CBB5-B0CA-4746-A09F-A272F502306B}" type="pres">
       <dgm:prSet presAssocID="{043EEE42-3D53-4B45-B39B-DF761D939BE5}" presName="rootConnector" presStyleLbl="node3" presStyleIdx="1" presStyleCnt="10"/>
       <dgm:spPr/>
+      <dgm:t>
+        <a:bodyPr/>
+        <a:lstStyle/>
+        <a:p>
+          <a:endParaRPr lang="en-US"/>
+        </a:p>
+      </dgm:t>
     </dgm:pt>
     <dgm:pt modelId="{4958D252-522F-4ACB-AADA-3964436FD192}" type="pres">
       <dgm:prSet presAssocID="{043EEE42-3D53-4B45-B39B-DF761D939BE5}" presName="hierChild4" presStyleCnt="0"/>
@@ -2189,6 +2270,13 @@
     <dgm:pt modelId="{517737AA-2FC3-4BD1-A719-C80D58EC7E41}" type="pres">
       <dgm:prSet presAssocID="{ADBA9754-BD7C-4806-A9FD-FB3D9D8B91C9}" presName="Name37" presStyleLbl="parChTrans1D3" presStyleIdx="2" presStyleCnt="10"/>
       <dgm:spPr/>
+      <dgm:t>
+        <a:bodyPr/>
+        <a:lstStyle/>
+        <a:p>
+          <a:endParaRPr lang="en-US"/>
+        </a:p>
+      </dgm:t>
     </dgm:pt>
     <dgm:pt modelId="{0BEEFC1D-241E-429F-A4CF-FAD37DA84C4A}" type="pres">
       <dgm:prSet presAssocID="{E6630D8E-EF49-4D18-89C1-71A260F604D5}" presName="hierRoot2" presStyleCnt="0">
@@ -2209,10 +2297,24 @@
         </dgm:presLayoutVars>
       </dgm:prSet>
       <dgm:spPr/>
+      <dgm:t>
+        <a:bodyPr/>
+        <a:lstStyle/>
+        <a:p>
+          <a:endParaRPr lang="en-US"/>
+        </a:p>
+      </dgm:t>
     </dgm:pt>
     <dgm:pt modelId="{9FE899A0-A263-404F-8569-57F97E41B63A}" type="pres">
       <dgm:prSet presAssocID="{E6630D8E-EF49-4D18-89C1-71A260F604D5}" presName="rootConnector" presStyleLbl="node3" presStyleIdx="2" presStyleCnt="10"/>
       <dgm:spPr/>
+      <dgm:t>
+        <a:bodyPr/>
+        <a:lstStyle/>
+        <a:p>
+          <a:endParaRPr lang="en-US"/>
+        </a:p>
+      </dgm:t>
     </dgm:pt>
     <dgm:pt modelId="{97C114B3-B604-4E57-9E3D-FDE4412112C9}" type="pres">
       <dgm:prSet presAssocID="{E6630D8E-EF49-4D18-89C1-71A260F604D5}" presName="hierChild4" presStyleCnt="0"/>
@@ -2221,6 +2323,13 @@
     <dgm:pt modelId="{86C54798-B79C-4148-A098-4C97ABCA3CD0}" type="pres">
       <dgm:prSet presAssocID="{7576EEA3-99E6-47B7-B57C-E027D6540936}" presName="Name37" presStyleLbl="parChTrans1D4" presStyleIdx="0" presStyleCnt="3"/>
       <dgm:spPr/>
+      <dgm:t>
+        <a:bodyPr/>
+        <a:lstStyle/>
+        <a:p>
+          <a:endParaRPr lang="en-US"/>
+        </a:p>
+      </dgm:t>
     </dgm:pt>
     <dgm:pt modelId="{71FF7AAC-7BCF-41B2-A374-53B0AB42B08D}" type="pres">
       <dgm:prSet presAssocID="{CB65A588-2DE1-4028-8B53-A05CC1D75E75}" presName="hierRoot2" presStyleCnt="0">
@@ -2241,10 +2350,24 @@
         </dgm:presLayoutVars>
       </dgm:prSet>
       <dgm:spPr/>
+      <dgm:t>
+        <a:bodyPr/>
+        <a:lstStyle/>
+        <a:p>
+          <a:endParaRPr lang="en-US"/>
+        </a:p>
+      </dgm:t>
     </dgm:pt>
     <dgm:pt modelId="{27DE1409-BC24-4CBA-9192-891C10FE881A}" type="pres">
       <dgm:prSet presAssocID="{CB65A588-2DE1-4028-8B53-A05CC1D75E75}" presName="rootConnector" presStyleLbl="node4" presStyleIdx="0" presStyleCnt="3"/>
       <dgm:spPr/>
+      <dgm:t>
+        <a:bodyPr/>
+        <a:lstStyle/>
+        <a:p>
+          <a:endParaRPr lang="en-US"/>
+        </a:p>
+      </dgm:t>
     </dgm:pt>
     <dgm:pt modelId="{7356B097-5D5B-460D-819C-2BAE266F48F5}" type="pres">
       <dgm:prSet presAssocID="{CB65A588-2DE1-4028-8B53-A05CC1D75E75}" presName="hierChild4" presStyleCnt="0"/>
@@ -2265,6 +2388,13 @@
     <dgm:pt modelId="{F11EA61F-9B33-4F02-A359-6F2C24112AC3}" type="pres">
       <dgm:prSet presAssocID="{F607E61F-0334-470D-91A2-9B2E17CDBFBF}" presName="Name37" presStyleLbl="parChTrans1D2" presStyleIdx="1" presStyleCnt="3"/>
       <dgm:spPr/>
+      <dgm:t>
+        <a:bodyPr/>
+        <a:lstStyle/>
+        <a:p>
+          <a:endParaRPr lang="en-US"/>
+        </a:p>
+      </dgm:t>
     </dgm:pt>
     <dgm:pt modelId="{804898D6-8F3B-46FF-8328-2B81DA8FAA33}" type="pres">
       <dgm:prSet presAssocID="{930F20DD-FDA8-43E6-B060-BEC5840DA84E}" presName="hierRoot2" presStyleCnt="0">
@@ -2285,10 +2415,24 @@
         </dgm:presLayoutVars>
       </dgm:prSet>
       <dgm:spPr/>
+      <dgm:t>
+        <a:bodyPr/>
+        <a:lstStyle/>
+        <a:p>
+          <a:endParaRPr lang="en-US"/>
+        </a:p>
+      </dgm:t>
     </dgm:pt>
     <dgm:pt modelId="{01B71E1F-14EE-4710-BC25-C5DB7A9304D9}" type="pres">
       <dgm:prSet presAssocID="{930F20DD-FDA8-43E6-B060-BEC5840DA84E}" presName="rootConnector" presStyleLbl="node2" presStyleIdx="1" presStyleCnt="3"/>
       <dgm:spPr/>
+      <dgm:t>
+        <a:bodyPr/>
+        <a:lstStyle/>
+        <a:p>
+          <a:endParaRPr lang="en-US"/>
+        </a:p>
+      </dgm:t>
     </dgm:pt>
     <dgm:pt modelId="{EC91B47D-CFE3-45E9-8B6A-088541B1F269}" type="pres">
       <dgm:prSet presAssocID="{930F20DD-FDA8-43E6-B060-BEC5840DA84E}" presName="hierChild4" presStyleCnt="0"/>
@@ -2297,6 +2441,13 @@
     <dgm:pt modelId="{321D2E35-06B8-43F5-AD4D-17AE7B655DC1}" type="pres">
       <dgm:prSet presAssocID="{1EF570E8-A8E1-4644-BD6A-BEC33949C68A}" presName="Name37" presStyleLbl="parChTrans1D3" presStyleIdx="3" presStyleCnt="10"/>
       <dgm:spPr/>
+      <dgm:t>
+        <a:bodyPr/>
+        <a:lstStyle/>
+        <a:p>
+          <a:endParaRPr lang="en-US"/>
+        </a:p>
+      </dgm:t>
     </dgm:pt>
     <dgm:pt modelId="{A4A5048F-02D3-437F-928E-BD4BCB27736D}" type="pres">
       <dgm:prSet presAssocID="{DF21EA69-1754-46D7-AF0E-31D949B8D8FD}" presName="hierRoot2" presStyleCnt="0">
@@ -2317,10 +2468,24 @@
         </dgm:presLayoutVars>
       </dgm:prSet>
       <dgm:spPr/>
+      <dgm:t>
+        <a:bodyPr/>
+        <a:lstStyle/>
+        <a:p>
+          <a:endParaRPr lang="en-US"/>
+        </a:p>
+      </dgm:t>
     </dgm:pt>
     <dgm:pt modelId="{12540F69-E250-42C5-AB7A-B51D6E1DFECE}" type="pres">
       <dgm:prSet presAssocID="{DF21EA69-1754-46D7-AF0E-31D949B8D8FD}" presName="rootConnector" presStyleLbl="node3" presStyleIdx="3" presStyleCnt="10"/>
       <dgm:spPr/>
+      <dgm:t>
+        <a:bodyPr/>
+        <a:lstStyle/>
+        <a:p>
+          <a:endParaRPr lang="en-US"/>
+        </a:p>
+      </dgm:t>
     </dgm:pt>
     <dgm:pt modelId="{5A3C6EF9-33F2-4F7A-8141-15FEC89E3774}" type="pres">
       <dgm:prSet presAssocID="{DF21EA69-1754-46D7-AF0E-31D949B8D8FD}" presName="hierChild4" presStyleCnt="0"/>
@@ -2333,6 +2498,13 @@
     <dgm:pt modelId="{D2710A81-2BC5-462D-8644-73A10B9E9BDD}" type="pres">
       <dgm:prSet presAssocID="{EB6903C8-2650-4A5C-A5A6-72E4CB8CC5A6}" presName="Name37" presStyleLbl="parChTrans1D3" presStyleIdx="4" presStyleCnt="10"/>
       <dgm:spPr/>
+      <dgm:t>
+        <a:bodyPr/>
+        <a:lstStyle/>
+        <a:p>
+          <a:endParaRPr lang="en-US"/>
+        </a:p>
+      </dgm:t>
     </dgm:pt>
     <dgm:pt modelId="{E6F1346E-E0ED-4F71-90E8-1F1122C3B38E}" type="pres">
       <dgm:prSet presAssocID="{80497340-4A77-4F6F-9A4C-D4457E8BD751}" presName="hierRoot2" presStyleCnt="0">
@@ -2353,10 +2525,24 @@
         </dgm:presLayoutVars>
       </dgm:prSet>
       <dgm:spPr/>
+      <dgm:t>
+        <a:bodyPr/>
+        <a:lstStyle/>
+        <a:p>
+          <a:endParaRPr lang="en-US"/>
+        </a:p>
+      </dgm:t>
     </dgm:pt>
     <dgm:pt modelId="{B62F1774-63C6-4B4C-A4D0-82C554900393}" type="pres">
       <dgm:prSet presAssocID="{80497340-4A77-4F6F-9A4C-D4457E8BD751}" presName="rootConnector" presStyleLbl="node3" presStyleIdx="4" presStyleCnt="10"/>
       <dgm:spPr/>
+      <dgm:t>
+        <a:bodyPr/>
+        <a:lstStyle/>
+        <a:p>
+          <a:endParaRPr lang="en-US"/>
+        </a:p>
+      </dgm:t>
     </dgm:pt>
     <dgm:pt modelId="{863B1AC7-D391-4FE0-B02A-EBD362DAFDE0}" type="pres">
       <dgm:prSet presAssocID="{80497340-4A77-4F6F-9A4C-D4457E8BD751}" presName="hierChild4" presStyleCnt="0"/>
@@ -2369,6 +2555,13 @@
     <dgm:pt modelId="{506CFBF7-1DC7-4327-B3BF-36F86A12A216}" type="pres">
       <dgm:prSet presAssocID="{860AA008-9890-4D15-97A9-DD27A52FAC3F}" presName="Name37" presStyleLbl="parChTrans1D3" presStyleIdx="5" presStyleCnt="10"/>
       <dgm:spPr/>
+      <dgm:t>
+        <a:bodyPr/>
+        <a:lstStyle/>
+        <a:p>
+          <a:endParaRPr lang="en-US"/>
+        </a:p>
+      </dgm:t>
     </dgm:pt>
     <dgm:pt modelId="{4ED8D4E4-1F17-4DAD-B8B9-D46AA48949E7}" type="pres">
       <dgm:prSet presAssocID="{64815F0F-178E-4862-A489-B7E5440720A7}" presName="hierRoot2" presStyleCnt="0">
@@ -2389,10 +2582,24 @@
         </dgm:presLayoutVars>
       </dgm:prSet>
       <dgm:spPr/>
+      <dgm:t>
+        <a:bodyPr/>
+        <a:lstStyle/>
+        <a:p>
+          <a:endParaRPr lang="en-US"/>
+        </a:p>
+      </dgm:t>
     </dgm:pt>
     <dgm:pt modelId="{EB305C78-7984-4807-BD60-3009592FFD50}" type="pres">
       <dgm:prSet presAssocID="{64815F0F-178E-4862-A489-B7E5440720A7}" presName="rootConnector" presStyleLbl="node3" presStyleIdx="5" presStyleCnt="10"/>
       <dgm:spPr/>
+      <dgm:t>
+        <a:bodyPr/>
+        <a:lstStyle/>
+        <a:p>
+          <a:endParaRPr lang="en-US"/>
+        </a:p>
+      </dgm:t>
     </dgm:pt>
     <dgm:pt modelId="{15134F1F-72B5-4083-9CDE-2251A13CEF2F}" type="pres">
       <dgm:prSet presAssocID="{64815F0F-178E-4862-A489-B7E5440720A7}" presName="hierChild4" presStyleCnt="0"/>
@@ -2409,6 +2616,13 @@
     <dgm:pt modelId="{F7A21F69-227F-4A33-BE37-53871F5584E2}" type="pres">
       <dgm:prSet presAssocID="{3E69E758-E196-48CD-9395-189832DF59A8}" presName="Name37" presStyleLbl="parChTrans1D2" presStyleIdx="2" presStyleCnt="3"/>
       <dgm:spPr/>
+      <dgm:t>
+        <a:bodyPr/>
+        <a:lstStyle/>
+        <a:p>
+          <a:endParaRPr lang="en-US"/>
+        </a:p>
+      </dgm:t>
     </dgm:pt>
     <dgm:pt modelId="{F6F13DAC-07C0-4C5F-A6FF-3533A5C1DD67}" type="pres">
       <dgm:prSet presAssocID="{0012980A-D061-4311-A57B-02BE11833C05}" presName="hierRoot2" presStyleCnt="0">
@@ -2429,10 +2643,24 @@
         </dgm:presLayoutVars>
       </dgm:prSet>
       <dgm:spPr/>
+      <dgm:t>
+        <a:bodyPr/>
+        <a:lstStyle/>
+        <a:p>
+          <a:endParaRPr lang="en-US"/>
+        </a:p>
+      </dgm:t>
     </dgm:pt>
     <dgm:pt modelId="{8DC1FCE8-2CF5-4DBD-A3FE-6CBF13408C45}" type="pres">
       <dgm:prSet presAssocID="{0012980A-D061-4311-A57B-02BE11833C05}" presName="rootConnector" presStyleLbl="node2" presStyleIdx="2" presStyleCnt="3"/>
       <dgm:spPr/>
+      <dgm:t>
+        <a:bodyPr/>
+        <a:lstStyle/>
+        <a:p>
+          <a:endParaRPr lang="en-US"/>
+        </a:p>
+      </dgm:t>
     </dgm:pt>
     <dgm:pt modelId="{315E9EF1-33EB-4279-AB0C-AEA9B3F861D2}" type="pres">
       <dgm:prSet presAssocID="{0012980A-D061-4311-A57B-02BE11833C05}" presName="hierChild4" presStyleCnt="0"/>
@@ -2441,6 +2669,13 @@
     <dgm:pt modelId="{CE20DCF8-5422-4A41-8D5F-8E10F238441A}" type="pres">
       <dgm:prSet presAssocID="{6BBAC3E3-E255-4C58-A6E3-C2CFB299EA64}" presName="Name37" presStyleLbl="parChTrans1D3" presStyleIdx="6" presStyleCnt="10"/>
       <dgm:spPr/>
+      <dgm:t>
+        <a:bodyPr/>
+        <a:lstStyle/>
+        <a:p>
+          <a:endParaRPr lang="en-US"/>
+        </a:p>
+      </dgm:t>
     </dgm:pt>
     <dgm:pt modelId="{A2E43896-E478-4EED-923C-2B6440A9DC2D}" type="pres">
       <dgm:prSet presAssocID="{BA405F3E-C0E1-4D19-8F84-F18D8C14F416}" presName="hierRoot2" presStyleCnt="0">
@@ -2461,10 +2696,24 @@
         </dgm:presLayoutVars>
       </dgm:prSet>
       <dgm:spPr/>
+      <dgm:t>
+        <a:bodyPr/>
+        <a:lstStyle/>
+        <a:p>
+          <a:endParaRPr lang="en-US"/>
+        </a:p>
+      </dgm:t>
     </dgm:pt>
     <dgm:pt modelId="{494832A5-FD8E-4141-BC0D-70D1667216A4}" type="pres">
       <dgm:prSet presAssocID="{BA405F3E-C0E1-4D19-8F84-F18D8C14F416}" presName="rootConnector" presStyleLbl="node3" presStyleIdx="6" presStyleCnt="10"/>
       <dgm:spPr/>
+      <dgm:t>
+        <a:bodyPr/>
+        <a:lstStyle/>
+        <a:p>
+          <a:endParaRPr lang="en-US"/>
+        </a:p>
+      </dgm:t>
     </dgm:pt>
     <dgm:pt modelId="{C945C982-87AC-4AC6-9A23-546F0B52421B}" type="pres">
       <dgm:prSet presAssocID="{BA405F3E-C0E1-4D19-8F84-F18D8C14F416}" presName="hierChild4" presStyleCnt="0"/>
@@ -2473,6 +2722,13 @@
     <dgm:pt modelId="{C71B0595-4723-41AB-A8B8-785E31AD8898}" type="pres">
       <dgm:prSet presAssocID="{EE014A66-FAE9-4187-A9BD-88A498FF106B}" presName="Name37" presStyleLbl="parChTrans1D4" presStyleIdx="1" presStyleCnt="3"/>
       <dgm:spPr/>
+      <dgm:t>
+        <a:bodyPr/>
+        <a:lstStyle/>
+        <a:p>
+          <a:endParaRPr lang="en-US"/>
+        </a:p>
+      </dgm:t>
     </dgm:pt>
     <dgm:pt modelId="{51EAA3D7-6C39-4B12-B365-0D6B319AECDB}" type="pres">
       <dgm:prSet presAssocID="{D9198501-4F7A-40E9-9A57-B01DC698983A}" presName="hierRoot2" presStyleCnt="0">
@@ -2493,10 +2749,24 @@
         </dgm:presLayoutVars>
       </dgm:prSet>
       <dgm:spPr/>
+      <dgm:t>
+        <a:bodyPr/>
+        <a:lstStyle/>
+        <a:p>
+          <a:endParaRPr lang="en-US"/>
+        </a:p>
+      </dgm:t>
     </dgm:pt>
     <dgm:pt modelId="{EE13613E-F15D-479A-A58C-C5D9974A5488}" type="pres">
       <dgm:prSet presAssocID="{D9198501-4F7A-40E9-9A57-B01DC698983A}" presName="rootConnector" presStyleLbl="node4" presStyleIdx="1" presStyleCnt="3"/>
       <dgm:spPr/>
+      <dgm:t>
+        <a:bodyPr/>
+        <a:lstStyle/>
+        <a:p>
+          <a:endParaRPr lang="en-US"/>
+        </a:p>
+      </dgm:t>
     </dgm:pt>
     <dgm:pt modelId="{EEB41AB5-6CC0-4B75-94F7-5DEE330D96AE}" type="pres">
       <dgm:prSet presAssocID="{D9198501-4F7A-40E9-9A57-B01DC698983A}" presName="hierChild4" presStyleCnt="0"/>
@@ -2513,6 +2783,13 @@
     <dgm:pt modelId="{F33EE248-68D6-4130-BF65-0F76765FAA09}" type="pres">
       <dgm:prSet presAssocID="{15884D25-1E82-439D-9EB7-F2B6FDED9EA0}" presName="Name37" presStyleLbl="parChTrans1D3" presStyleIdx="7" presStyleCnt="10"/>
       <dgm:spPr/>
+      <dgm:t>
+        <a:bodyPr/>
+        <a:lstStyle/>
+        <a:p>
+          <a:endParaRPr lang="en-US"/>
+        </a:p>
+      </dgm:t>
     </dgm:pt>
     <dgm:pt modelId="{8F540505-689A-4C94-AFCD-4C64BEC094E9}" type="pres">
       <dgm:prSet presAssocID="{ADCCB8D7-304F-478B-B9B6-F9B33D62B424}" presName="hierRoot2" presStyleCnt="0">
@@ -2533,10 +2810,24 @@
         </dgm:presLayoutVars>
       </dgm:prSet>
       <dgm:spPr/>
+      <dgm:t>
+        <a:bodyPr/>
+        <a:lstStyle/>
+        <a:p>
+          <a:endParaRPr lang="en-US"/>
+        </a:p>
+      </dgm:t>
     </dgm:pt>
     <dgm:pt modelId="{7C22315E-8A23-4238-BDD3-2E6EA7028064}" type="pres">
       <dgm:prSet presAssocID="{ADCCB8D7-304F-478B-B9B6-F9B33D62B424}" presName="rootConnector" presStyleLbl="node3" presStyleIdx="7" presStyleCnt="10"/>
       <dgm:spPr/>
+      <dgm:t>
+        <a:bodyPr/>
+        <a:lstStyle/>
+        <a:p>
+          <a:endParaRPr lang="en-US"/>
+        </a:p>
+      </dgm:t>
     </dgm:pt>
     <dgm:pt modelId="{1F5AB505-419D-4481-BBC4-E3E8EDA9D3F9}" type="pres">
       <dgm:prSet presAssocID="{ADCCB8D7-304F-478B-B9B6-F9B33D62B424}" presName="hierChild4" presStyleCnt="0"/>
@@ -2545,6 +2836,13 @@
     <dgm:pt modelId="{E923809A-B811-48B6-98E6-7BB8DEA0C0F8}" type="pres">
       <dgm:prSet presAssocID="{8D05FE20-A31F-4D82-88EF-B4524434AB9D}" presName="Name37" presStyleLbl="parChTrans1D4" presStyleIdx="2" presStyleCnt="3"/>
       <dgm:spPr/>
+      <dgm:t>
+        <a:bodyPr/>
+        <a:lstStyle/>
+        <a:p>
+          <a:endParaRPr lang="en-US"/>
+        </a:p>
+      </dgm:t>
     </dgm:pt>
     <dgm:pt modelId="{78640ED2-FFA2-46D6-8B6B-BD03EB66AED7}" type="pres">
       <dgm:prSet presAssocID="{DEC92D35-5F90-4E84-98BC-C99428AB33B2}" presName="hierRoot2" presStyleCnt="0">
@@ -2565,10 +2863,24 @@
         </dgm:presLayoutVars>
       </dgm:prSet>
       <dgm:spPr/>
+      <dgm:t>
+        <a:bodyPr/>
+        <a:lstStyle/>
+        <a:p>
+          <a:endParaRPr lang="en-US"/>
+        </a:p>
+      </dgm:t>
     </dgm:pt>
     <dgm:pt modelId="{C14F4BB9-25B8-4802-A15B-A8D79A2C71F7}" type="pres">
       <dgm:prSet presAssocID="{DEC92D35-5F90-4E84-98BC-C99428AB33B2}" presName="rootConnector" presStyleLbl="node4" presStyleIdx="2" presStyleCnt="3"/>
       <dgm:spPr/>
+      <dgm:t>
+        <a:bodyPr/>
+        <a:lstStyle/>
+        <a:p>
+          <a:endParaRPr lang="en-US"/>
+        </a:p>
+      </dgm:t>
     </dgm:pt>
     <dgm:pt modelId="{D36C9AA3-744B-41C1-816E-E72741212574}" type="pres">
       <dgm:prSet presAssocID="{DEC92D35-5F90-4E84-98BC-C99428AB33B2}" presName="hierChild4" presStyleCnt="0"/>
@@ -2585,6 +2897,13 @@
     <dgm:pt modelId="{34FACC73-62A8-4A51-91F0-1A1B95E92DEF}" type="pres">
       <dgm:prSet presAssocID="{A3F26D04-8509-4108-84A8-654A0DCA3CCF}" presName="Name37" presStyleLbl="parChTrans1D3" presStyleIdx="8" presStyleCnt="10"/>
       <dgm:spPr/>
+      <dgm:t>
+        <a:bodyPr/>
+        <a:lstStyle/>
+        <a:p>
+          <a:endParaRPr lang="en-US"/>
+        </a:p>
+      </dgm:t>
     </dgm:pt>
     <dgm:pt modelId="{C1807847-598A-4C8A-94E4-74DFAAC922E7}" type="pres">
       <dgm:prSet presAssocID="{F43B29DE-DB60-4078-A007-4DDC264E15F1}" presName="hierRoot2" presStyleCnt="0">
@@ -2605,10 +2924,24 @@
         </dgm:presLayoutVars>
       </dgm:prSet>
       <dgm:spPr/>
+      <dgm:t>
+        <a:bodyPr/>
+        <a:lstStyle/>
+        <a:p>
+          <a:endParaRPr lang="en-US"/>
+        </a:p>
+      </dgm:t>
     </dgm:pt>
     <dgm:pt modelId="{6CA4976E-AEC4-470F-BCEB-F753E8601CDD}" type="pres">
       <dgm:prSet presAssocID="{F43B29DE-DB60-4078-A007-4DDC264E15F1}" presName="rootConnector" presStyleLbl="node3" presStyleIdx="8" presStyleCnt="10"/>
       <dgm:spPr/>
+      <dgm:t>
+        <a:bodyPr/>
+        <a:lstStyle/>
+        <a:p>
+          <a:endParaRPr lang="en-US"/>
+        </a:p>
+      </dgm:t>
     </dgm:pt>
     <dgm:pt modelId="{AE672689-652D-48F1-9910-E70E65EB4A27}" type="pres">
       <dgm:prSet presAssocID="{F43B29DE-DB60-4078-A007-4DDC264E15F1}" presName="hierChild4" presStyleCnt="0"/>
@@ -2621,6 +2954,13 @@
     <dgm:pt modelId="{952A6211-092B-4F13-BD82-01BE2B307399}" type="pres">
       <dgm:prSet presAssocID="{E195C191-7CBF-4B9E-A3DA-0AAD22D5ACDF}" presName="Name37" presStyleLbl="parChTrans1D3" presStyleIdx="9" presStyleCnt="10"/>
       <dgm:spPr/>
+      <dgm:t>
+        <a:bodyPr/>
+        <a:lstStyle/>
+        <a:p>
+          <a:endParaRPr lang="en-US"/>
+        </a:p>
+      </dgm:t>
     </dgm:pt>
     <dgm:pt modelId="{CAECBE5F-2513-4916-98E5-3E7CF0FB8905}" type="pres">
       <dgm:prSet presAssocID="{622090A5-0652-4303-AF95-56E15B5B6355}" presName="hierRoot2" presStyleCnt="0">
@@ -2641,10 +2981,24 @@
         </dgm:presLayoutVars>
       </dgm:prSet>
       <dgm:spPr/>
+      <dgm:t>
+        <a:bodyPr/>
+        <a:lstStyle/>
+        <a:p>
+          <a:endParaRPr lang="en-US"/>
+        </a:p>
+      </dgm:t>
     </dgm:pt>
     <dgm:pt modelId="{273BC9C5-E4BD-4061-898D-3CA92C500A1A}" type="pres">
       <dgm:prSet presAssocID="{622090A5-0652-4303-AF95-56E15B5B6355}" presName="rootConnector" presStyleLbl="node3" presStyleIdx="9" presStyleCnt="10"/>
       <dgm:spPr/>
+      <dgm:t>
+        <a:bodyPr/>
+        <a:lstStyle/>
+        <a:p>
+          <a:endParaRPr lang="en-US"/>
+        </a:p>
+      </dgm:t>
     </dgm:pt>
     <dgm:pt modelId="{C5570A2D-1149-4D81-898D-6E8CFF037862}" type="pres">
       <dgm:prSet presAssocID="{622090A5-0652-4303-AF95-56E15B5B6355}" presName="hierChild4" presStyleCnt="0"/>
@@ -2664,74 +3018,74 @@
     </dgm:pt>
   </dgm:ptLst>
   <dgm:cxnLst>
-    <dgm:cxn modelId="{18B13A00-D95D-48BB-8CC4-64BD19D6C421}" type="presOf" srcId="{CB65A588-2DE1-4028-8B53-A05CC1D75E75}" destId="{27DE1409-BC24-4CBA-9192-891C10FE881A}" srcOrd="1" destOrd="0" presId="urn:microsoft.com/office/officeart/2005/8/layout/orgChart1"/>
-    <dgm:cxn modelId="{8F359B0B-2DA5-46C7-B772-3E18380054D6}" type="presOf" srcId="{F43B29DE-DB60-4078-A007-4DDC264E15F1}" destId="{A060901D-0E2F-4B5E-AC24-79E2FFBCE589}" srcOrd="0" destOrd="0" presId="urn:microsoft.com/office/officeart/2005/8/layout/orgChart1"/>
-    <dgm:cxn modelId="{E21D9F10-21C9-48BD-9E18-710287769EFC}" type="presOf" srcId="{EB6903C8-2650-4A5C-A5A6-72E4CB8CC5A6}" destId="{D2710A81-2BC5-462D-8644-73A10B9E9BDD}" srcOrd="0" destOrd="0" presId="urn:microsoft.com/office/officeart/2005/8/layout/orgChart1"/>
-    <dgm:cxn modelId="{51B54D1A-044D-465E-B006-A18F874C2D19}" type="presOf" srcId="{E195C191-7CBF-4B9E-A3DA-0AAD22D5ACDF}" destId="{952A6211-092B-4F13-BD82-01BE2B307399}" srcOrd="0" destOrd="0" presId="urn:microsoft.com/office/officeart/2005/8/layout/orgChart1"/>
-    <dgm:cxn modelId="{AC248525-1877-4EAE-AF12-79CF6C6E4F6E}" type="presOf" srcId="{B771397E-D6FE-4231-B30A-D5374E46DEA7}" destId="{6CA39F08-55A7-4819-9309-D26DBD32EF0F}" srcOrd="0" destOrd="0" presId="urn:microsoft.com/office/officeart/2005/8/layout/orgChart1"/>
-    <dgm:cxn modelId="{31934D2A-A9B2-4A90-B248-B30EC5C82273}" srcId="{238F5E21-18CA-41B5-8BF0-46E97E275DA8}" destId="{E3E5A8C1-D9F5-4EC9-8EBF-46DC13992931}" srcOrd="0" destOrd="0" parTransId="{0A1D9258-9DA1-4874-A1B6-EBAF3E52A1C3}" sibTransId="{51AC0ECD-D2AD-4DF8-A8C0-87F55F4C943B}"/>
-    <dgm:cxn modelId="{288A052B-CEBB-408A-8221-7637241A968E}" type="presOf" srcId="{BA405F3E-C0E1-4D19-8F84-F18D8C14F416}" destId="{2B7A9DF7-BE0D-4E15-BAD1-CCF0B66B2CC7}" srcOrd="0" destOrd="0" presId="urn:microsoft.com/office/officeart/2005/8/layout/orgChart1"/>
     <dgm:cxn modelId="{6D9DFB2D-C739-4251-B1E8-EE4AE2E0B1A4}" type="presOf" srcId="{64815F0F-178E-4862-A489-B7E5440720A7}" destId="{7DA39670-D1E0-4941-BC60-91F40C72A4FC}" srcOrd="0" destOrd="0" presId="urn:microsoft.com/office/officeart/2005/8/layout/orgChart1"/>
-    <dgm:cxn modelId="{5778EF2E-CC34-4634-A6B3-EF440303EA81}" type="presOf" srcId="{ED70223E-1B70-4B2D-A603-E1636566E498}" destId="{25C4CB2F-E6DC-443F-89F3-4E3E26CFF8D3}" srcOrd="0" destOrd="0" presId="urn:microsoft.com/office/officeart/2005/8/layout/orgChart1"/>
+    <dgm:cxn modelId="{4D617DE5-DBD4-457C-8F85-82FEA0A2635B}" type="presOf" srcId="{DEC92D35-5F90-4E84-98BC-C99428AB33B2}" destId="{C14F4BB9-25B8-4802-A15B-A8D79A2C71F7}" srcOrd="1" destOrd="0" presId="urn:microsoft.com/office/officeart/2005/8/layout/orgChart1"/>
+    <dgm:cxn modelId="{C50FF9CF-31C0-49F1-B97C-CF842C6C44C5}" srcId="{0012980A-D061-4311-A57B-02BE11833C05}" destId="{BA405F3E-C0E1-4D19-8F84-F18D8C14F416}" srcOrd="0" destOrd="0" parTransId="{6BBAC3E3-E255-4C58-A6E3-C2CFB299EA64}" sibTransId="{D0186004-151E-46D6-836F-A5FADFAA83D5}"/>
+    <dgm:cxn modelId="{9952ED3B-38E3-4DEC-8B84-32C5F483903E}" type="presOf" srcId="{622090A5-0652-4303-AF95-56E15B5B6355}" destId="{7B21960B-9012-4ADE-B649-69F43DC92637}" srcOrd="0" destOrd="0" presId="urn:microsoft.com/office/officeart/2005/8/layout/orgChart1"/>
+    <dgm:cxn modelId="{8CCD12B2-7466-4FCF-A994-59FFA9B14336}" srcId="{238F5E21-18CA-41B5-8BF0-46E97E275DA8}" destId="{930F20DD-FDA8-43E6-B060-BEC5840DA84E}" srcOrd="1" destOrd="0" parTransId="{F607E61F-0334-470D-91A2-9B2E17CDBFBF}" sibTransId="{38EC1323-6D73-4BA4-9276-068F7B9CDEAE}"/>
     <dgm:cxn modelId="{F5D6BE31-56E0-4B58-8705-B0C72F0BFEE1}" type="presOf" srcId="{043EEE42-3D53-4B45-B39B-DF761D939BE5}" destId="{E3B9CBB5-B0CA-4746-A09F-A272F502306B}" srcOrd="1" destOrd="0" presId="urn:microsoft.com/office/officeart/2005/8/layout/orgChart1"/>
-    <dgm:cxn modelId="{3439DA32-EFDA-44DF-83D2-1B108B0B6350}" type="presOf" srcId="{7576EEA3-99E6-47B7-B57C-E027D6540936}" destId="{86C54798-B79C-4148-A098-4C97ABCA3CD0}" srcOrd="0" destOrd="0" presId="urn:microsoft.com/office/officeart/2005/8/layout/orgChart1"/>
+    <dgm:cxn modelId="{248F214A-20BC-4197-8FD4-2E34A7A57341}" type="presOf" srcId="{6BBAC3E3-E255-4C58-A6E3-C2CFB299EA64}" destId="{CE20DCF8-5422-4A41-8D5F-8E10F238441A}" srcOrd="0" destOrd="0" presId="urn:microsoft.com/office/officeart/2005/8/layout/orgChart1"/>
+    <dgm:cxn modelId="{C5B0A37E-D118-4837-B989-6421C33F8E9E}" type="presOf" srcId="{930F20DD-FDA8-43E6-B060-BEC5840DA84E}" destId="{01B71E1F-14EE-4710-BC25-C5DB7A9304D9}" srcOrd="1" destOrd="0" presId="urn:microsoft.com/office/officeart/2005/8/layout/orgChart1"/>
     <dgm:cxn modelId="{EB061F33-863F-431A-A2CF-28116F450472}" srcId="{0012980A-D061-4311-A57B-02BE11833C05}" destId="{F43B29DE-DB60-4078-A007-4DDC264E15F1}" srcOrd="2" destOrd="0" parTransId="{A3F26D04-8509-4108-84A8-654A0DCA3CCF}" sibTransId="{B3307543-4826-4282-A9E2-FF1274B2ADEF}"/>
-    <dgm:cxn modelId="{54FD1A34-71CD-44DF-A64D-1F9C06A5DD77}" type="presOf" srcId="{E3E5A8C1-D9F5-4EC9-8EBF-46DC13992931}" destId="{33F5A241-9E91-4F52-BECF-969CE18B3577}" srcOrd="1" destOrd="0" presId="urn:microsoft.com/office/officeart/2005/8/layout/orgChart1"/>
-    <dgm:cxn modelId="{EA4A3135-E0D6-46FC-8D2F-F42893FB4312}" type="presOf" srcId="{15884D25-1E82-439D-9EB7-F2B6FDED9EA0}" destId="{F33EE248-68D6-4130-BF65-0F76765FAA09}" srcOrd="0" destOrd="0" presId="urn:microsoft.com/office/officeart/2005/8/layout/orgChart1"/>
-    <dgm:cxn modelId="{E741E535-DEE6-42B0-9C13-B27FEE986BAF}" type="presOf" srcId="{0012980A-D061-4311-A57B-02BE11833C05}" destId="{87956CF8-0005-4195-8542-0224B8A354CB}" srcOrd="0" destOrd="0" presId="urn:microsoft.com/office/officeart/2005/8/layout/orgChart1"/>
-    <dgm:cxn modelId="{58130C37-66A1-47AC-94E6-14319D20BC7B}" type="presOf" srcId="{930F20DD-FDA8-43E6-B060-BEC5840DA84E}" destId="{A1D0709D-9424-4022-9A77-EF8E2DD85AF6}" srcOrd="0" destOrd="0" presId="urn:microsoft.com/office/officeart/2005/8/layout/orgChart1"/>
-    <dgm:cxn modelId="{9952ED3B-38E3-4DEC-8B84-32C5F483903E}" type="presOf" srcId="{622090A5-0652-4303-AF95-56E15B5B6355}" destId="{7B21960B-9012-4ADE-B649-69F43DC92637}" srcOrd="0" destOrd="0" presId="urn:microsoft.com/office/officeart/2005/8/layout/orgChart1"/>
-    <dgm:cxn modelId="{E137CB40-9C01-4EF5-88A8-7C09BA152F8F}" type="presOf" srcId="{14DE0DE6-64AD-4A02-8BE8-638FB307AA97}" destId="{AF795A3D-246A-4D05-B03E-18DEC75404C9}" srcOrd="1" destOrd="0" presId="urn:microsoft.com/office/officeart/2005/8/layout/orgChart1"/>
-    <dgm:cxn modelId="{9C15C741-3D54-408E-B532-B76619864D22}" type="presOf" srcId="{D9198501-4F7A-40E9-9A57-B01DC698983A}" destId="{EE13613E-F15D-479A-A58C-C5D9974A5488}" srcOrd="1" destOrd="0" presId="urn:microsoft.com/office/officeart/2005/8/layout/orgChart1"/>
-    <dgm:cxn modelId="{F345EF43-9A53-48F2-9C79-B0F987E8491D}" type="presOf" srcId="{238F5E21-18CA-41B5-8BF0-46E97E275DA8}" destId="{4E9DB59B-7B54-4B32-83A6-34B85EF1F53E}" srcOrd="1" destOrd="0" presId="urn:microsoft.com/office/officeart/2005/8/layout/orgChart1"/>
-    <dgm:cxn modelId="{9FAA5365-D12D-4221-A771-E545E23233E9}" type="presOf" srcId="{238F5E21-18CA-41B5-8BF0-46E97E275DA8}" destId="{13FCFE99-CB23-4AD9-B04F-785A21412308}" srcOrd="0" destOrd="0" presId="urn:microsoft.com/office/officeart/2005/8/layout/orgChart1"/>
-    <dgm:cxn modelId="{2E938567-23C7-4FF5-98CA-1D44C3EA1F0E}" type="presOf" srcId="{DF21EA69-1754-46D7-AF0E-31D949B8D8FD}" destId="{53676D8D-DAB7-42EB-AD5F-D38F1AA79951}" srcOrd="0" destOrd="0" presId="urn:microsoft.com/office/officeart/2005/8/layout/orgChart1"/>
-    <dgm:cxn modelId="{C896B348-2310-4864-9D43-480F37F97896}" type="presOf" srcId="{ADBA9754-BD7C-4806-A9FD-FB3D9D8B91C9}" destId="{517737AA-2FC3-4BD1-A719-C80D58EC7E41}" srcOrd="0" destOrd="0" presId="urn:microsoft.com/office/officeart/2005/8/layout/orgChart1"/>
-    <dgm:cxn modelId="{248F214A-20BC-4197-8FD4-2E34A7A57341}" type="presOf" srcId="{6BBAC3E3-E255-4C58-A6E3-C2CFB299EA64}" destId="{CE20DCF8-5422-4A41-8D5F-8E10F238441A}" srcOrd="0" destOrd="0" presId="urn:microsoft.com/office/officeart/2005/8/layout/orgChart1"/>
-    <dgm:cxn modelId="{23CDA94A-4C30-4739-896F-38C54CAD4905}" type="presOf" srcId="{0012980A-D061-4311-A57B-02BE11833C05}" destId="{8DC1FCE8-2CF5-4DBD-A3FE-6CBF13408C45}" srcOrd="1" destOrd="0" presId="urn:microsoft.com/office/officeart/2005/8/layout/orgChart1"/>
-    <dgm:cxn modelId="{FD11A16B-3886-4B30-A801-55ECA7D0E1E9}" type="presOf" srcId="{E3E5A8C1-D9F5-4EC9-8EBF-46DC13992931}" destId="{AD42F7B4-F4D8-4948-BBFF-4FD24594DACA}" srcOrd="0" destOrd="0" presId="urn:microsoft.com/office/officeart/2005/8/layout/orgChart1"/>
-    <dgm:cxn modelId="{6E7E216C-E72D-42BB-B87F-43564585F7E0}" type="presOf" srcId="{860AA008-9890-4D15-97A9-DD27A52FAC3F}" destId="{506CFBF7-1DC7-4327-B3BF-36F86A12A216}" srcOrd="0" destOrd="0" presId="urn:microsoft.com/office/officeart/2005/8/layout/orgChart1"/>
-    <dgm:cxn modelId="{486B544D-D377-4915-B903-423A0F1FFC69}" srcId="{238F5E21-18CA-41B5-8BF0-46E97E275DA8}" destId="{0012980A-D061-4311-A57B-02BE11833C05}" srcOrd="2" destOrd="0" parTransId="{3E69E758-E196-48CD-9395-189832DF59A8}" sibTransId="{66680AB3-AD4F-4FB7-87AB-107AFF2E2466}"/>
-    <dgm:cxn modelId="{D3541C50-71CA-4CEA-BD21-30BC5E95133A}" type="presOf" srcId="{0A1D9258-9DA1-4874-A1B6-EBAF3E52A1C3}" destId="{0B48473F-BA85-4D8B-9B04-D794413867FB}" srcOrd="0" destOrd="0" presId="urn:microsoft.com/office/officeart/2005/8/layout/orgChart1"/>
-    <dgm:cxn modelId="{57521054-15C2-4115-993C-4DA58B693CB6}" type="presOf" srcId="{BA405F3E-C0E1-4D19-8F84-F18D8C14F416}" destId="{494832A5-FD8E-4141-BC0D-70D1667216A4}" srcOrd="1" destOrd="0" presId="urn:microsoft.com/office/officeart/2005/8/layout/orgChart1"/>
-    <dgm:cxn modelId="{38C4F455-825E-4C54-8E84-242090FA3116}" type="presOf" srcId="{F607E61F-0334-470D-91A2-9B2E17CDBFBF}" destId="{F11EA61F-9B33-4F02-A359-6F2C24112AC3}" srcOrd="0" destOrd="0" presId="urn:microsoft.com/office/officeart/2005/8/layout/orgChart1"/>
-    <dgm:cxn modelId="{1DE91878-B0DE-40ED-978C-C69618FA4571}" type="presOf" srcId="{80497340-4A77-4F6F-9A4C-D4457E8BD751}" destId="{FA7A8695-A478-4BAE-8909-1045E84E90A7}" srcOrd="0" destOrd="0" presId="urn:microsoft.com/office/officeart/2005/8/layout/orgChart1"/>
-    <dgm:cxn modelId="{A8182578-CAE1-4ADF-8232-40B2E7BE0294}" type="presOf" srcId="{DF21EA69-1754-46D7-AF0E-31D949B8D8FD}" destId="{12540F69-E250-42C5-AB7A-B51D6E1DFECE}" srcOrd="1" destOrd="0" presId="urn:microsoft.com/office/officeart/2005/8/layout/orgChart1"/>
-    <dgm:cxn modelId="{30742A7C-8268-401E-9169-3FE2F4F24A08}" srcId="{E6630D8E-EF49-4D18-89C1-71A260F604D5}" destId="{CB65A588-2DE1-4028-8B53-A05CC1D75E75}" srcOrd="0" destOrd="0" parTransId="{7576EEA3-99E6-47B7-B57C-E027D6540936}" sibTransId="{F9576E5A-3D36-4D2E-8E7F-F50C7DAD1053}"/>
-    <dgm:cxn modelId="{C5B0A37E-D118-4837-B989-6421C33F8E9E}" type="presOf" srcId="{930F20DD-FDA8-43E6-B060-BEC5840DA84E}" destId="{01B71E1F-14EE-4710-BC25-C5DB7A9304D9}" srcOrd="1" destOrd="0" presId="urn:microsoft.com/office/officeart/2005/8/layout/orgChart1"/>
-    <dgm:cxn modelId="{FB73F988-A8B8-40BD-AF77-EA4513B397EF}" type="presOf" srcId="{14DE0DE6-64AD-4A02-8BE8-638FB307AA97}" destId="{B221465C-4C0D-48E0-942F-682B511FE989}" srcOrd="0" destOrd="0" presId="urn:microsoft.com/office/officeart/2005/8/layout/orgChart1"/>
-    <dgm:cxn modelId="{2291C48D-1DD2-404B-8FAA-BBB722CBAF1D}" srcId="{930F20DD-FDA8-43E6-B060-BEC5840DA84E}" destId="{64815F0F-178E-4862-A489-B7E5440720A7}" srcOrd="2" destOrd="0" parTransId="{860AA008-9890-4D15-97A9-DD27A52FAC3F}" sibTransId="{CC42B324-BE15-4065-A023-32A007CF9F0C}"/>
-    <dgm:cxn modelId="{BA689A8F-D8CA-4D8A-9AF7-832845727A95}" type="presOf" srcId="{622090A5-0652-4303-AF95-56E15B5B6355}" destId="{273BC9C5-E4BD-4061-898D-3CA92C500A1A}" srcOrd="1" destOrd="0" presId="urn:microsoft.com/office/officeart/2005/8/layout/orgChart1"/>
-    <dgm:cxn modelId="{2BF2B591-4544-4306-BF6F-CD9AA843B384}" type="presOf" srcId="{DEC92D35-5F90-4E84-98BC-C99428AB33B2}" destId="{1ECE510E-8DA2-4EDB-96A2-FDA21F06F291}" srcOrd="0" destOrd="0" presId="urn:microsoft.com/office/officeart/2005/8/layout/orgChart1"/>
-    <dgm:cxn modelId="{3361E591-92C4-47C8-BEFA-58354A15207B}" type="presOf" srcId="{ADCCB8D7-304F-478B-B9B6-F9B33D62B424}" destId="{9329EE19-9B57-4CD9-B07A-84369C21EA8D}" srcOrd="0" destOrd="0" presId="urn:microsoft.com/office/officeart/2005/8/layout/orgChart1"/>
     <dgm:cxn modelId="{9CF58C92-FD7B-4636-87A6-ECBA72B70ED9}" type="presOf" srcId="{ADCCB8D7-304F-478B-B9B6-F9B33D62B424}" destId="{7C22315E-8A23-4238-BDD3-2E6EA7028064}" srcOrd="1" destOrd="0" presId="urn:microsoft.com/office/officeart/2005/8/layout/orgChart1"/>
+    <dgm:cxn modelId="{2DEDC3CC-60CA-4F03-8226-6173BE32F407}" srcId="{B771397E-D6FE-4231-B30A-D5374E46DEA7}" destId="{238F5E21-18CA-41B5-8BF0-46E97E275DA8}" srcOrd="0" destOrd="0" parTransId="{1E88F6F1-652C-4D21-B05D-8B92A8470DC3}" sibTransId="{D9095564-F508-4F89-9441-645E945FEE60}"/>
     <dgm:cxn modelId="{34B78595-7BC6-48CF-937A-EBEA509DE6FA}" srcId="{930F20DD-FDA8-43E6-B060-BEC5840DA84E}" destId="{DF21EA69-1754-46D7-AF0E-31D949B8D8FD}" srcOrd="0" destOrd="0" parTransId="{1EF570E8-A8E1-4644-BD6A-BEC33949C68A}" sibTransId="{F3E75D81-2C88-4158-8ECE-ECC4C54BE27A}"/>
-    <dgm:cxn modelId="{1D259396-CB1D-4B36-A6CA-DF06114BCA79}" srcId="{ADCCB8D7-304F-478B-B9B6-F9B33D62B424}" destId="{DEC92D35-5F90-4E84-98BC-C99428AB33B2}" srcOrd="0" destOrd="0" parTransId="{8D05FE20-A31F-4D82-88EF-B4524434AB9D}" sibTransId="{F33E84B5-351B-4A4B-878C-1BA0C94FCB8D}"/>
-    <dgm:cxn modelId="{F3D05A99-E23A-4AC2-8A9B-94456DBC928C}" type="presOf" srcId="{EE014A66-FAE9-4187-A9BD-88A498FF106B}" destId="{C71B0595-4723-41AB-A8B8-785E31AD8898}" srcOrd="0" destOrd="0" presId="urn:microsoft.com/office/officeart/2005/8/layout/orgChart1"/>
-    <dgm:cxn modelId="{C65CC89B-B3E6-4B43-A0F5-D3AE843833A2}" type="presOf" srcId="{A3F26D04-8509-4108-84A8-654A0DCA3CCF}" destId="{34FACC73-62A8-4A51-91F0-1A1B95E92DEF}" srcOrd="0" destOrd="0" presId="urn:microsoft.com/office/officeart/2005/8/layout/orgChart1"/>
-    <dgm:cxn modelId="{5E22C99E-2942-4EA0-A9AE-0FCB9B25E4CF}" type="presOf" srcId="{D9198501-4F7A-40E9-9A57-B01DC698983A}" destId="{469D1ABF-A6D7-42D1-AB48-35E31F1A56B7}" srcOrd="0" destOrd="0" presId="urn:microsoft.com/office/officeart/2005/8/layout/orgChart1"/>
-    <dgm:cxn modelId="{37AF0B9F-FEF1-403B-8A64-73746AC44768}" type="presOf" srcId="{CB65A588-2DE1-4028-8B53-A05CC1D75E75}" destId="{E6A7AF00-E0A1-491F-9D40-5C06C971C730}" srcOrd="0" destOrd="0" presId="urn:microsoft.com/office/officeart/2005/8/layout/orgChart1"/>
-    <dgm:cxn modelId="{A5FDFEAB-C295-4483-B183-B52D7F301194}" type="presOf" srcId="{043EEE42-3D53-4B45-B39B-DF761D939BE5}" destId="{D196D0C2-BEF9-4998-BB9B-D9E42F41FC64}" srcOrd="0" destOrd="0" presId="urn:microsoft.com/office/officeart/2005/8/layout/orgChart1"/>
-    <dgm:cxn modelId="{F96504AE-65CA-47ED-95FB-2A8AA6A85421}" srcId="{E3E5A8C1-D9F5-4EC9-8EBF-46DC13992931}" destId="{043EEE42-3D53-4B45-B39B-DF761D939BE5}" srcOrd="1" destOrd="0" parTransId="{ED70223E-1B70-4B2D-A603-E1636566E498}" sibTransId="{FCD53067-8E15-4FD5-848E-BB7EB6EDB8A7}"/>
-    <dgm:cxn modelId="{58BE8EAE-EE3D-4772-8F53-AD63EC6715CC}" type="presOf" srcId="{F43B29DE-DB60-4078-A007-4DDC264E15F1}" destId="{6CA4976E-AEC4-470F-BCEB-F753E8601CDD}" srcOrd="1" destOrd="0" presId="urn:microsoft.com/office/officeart/2005/8/layout/orgChart1"/>
-    <dgm:cxn modelId="{C95B79B0-A1E9-419A-9665-4827163A88A2}" type="presOf" srcId="{C0CC272E-BCFF-4665-A541-DC11230EA64E}" destId="{7F9200B5-7814-4BD9-AC98-C1687064FDBE}" srcOrd="0" destOrd="0" presId="urn:microsoft.com/office/officeart/2005/8/layout/orgChart1"/>
-    <dgm:cxn modelId="{8CCD12B2-7466-4FCF-A994-59FFA9B14336}" srcId="{238F5E21-18CA-41B5-8BF0-46E97E275DA8}" destId="{930F20DD-FDA8-43E6-B060-BEC5840DA84E}" srcOrd="1" destOrd="0" parTransId="{F607E61F-0334-470D-91A2-9B2E17CDBFBF}" sibTransId="{38EC1323-6D73-4BA4-9276-068F7B9CDEAE}"/>
-    <dgm:cxn modelId="{F9840AB7-3BC4-4EF6-BB5D-1584453D5844}" srcId="{930F20DD-FDA8-43E6-B060-BEC5840DA84E}" destId="{80497340-4A77-4F6F-9A4C-D4457E8BD751}" srcOrd="1" destOrd="0" parTransId="{EB6903C8-2650-4A5C-A5A6-72E4CB8CC5A6}" sibTransId="{BFA19AE9-9D85-4C21-B281-DF61E6ADED3A}"/>
-    <dgm:cxn modelId="{6B7FCCB7-51C9-4AF6-B351-EB354E407041}" type="presOf" srcId="{E6630D8E-EF49-4D18-89C1-71A260F604D5}" destId="{95A0D2E8-0115-4A11-BAA0-DF0CD26437BC}" srcOrd="0" destOrd="0" presId="urn:microsoft.com/office/officeart/2005/8/layout/orgChart1"/>
-    <dgm:cxn modelId="{DD18DEBC-1BE8-441D-A04B-13C085CC89A9}" srcId="{E3E5A8C1-D9F5-4EC9-8EBF-46DC13992931}" destId="{E6630D8E-EF49-4D18-89C1-71A260F604D5}" srcOrd="2" destOrd="0" parTransId="{ADBA9754-BD7C-4806-A9FD-FB3D9D8B91C9}" sibTransId="{CFB6EB8D-8415-446D-B913-44245DEBDCB7}"/>
-    <dgm:cxn modelId="{61100EC8-E948-40D1-9B4D-BF4895D79075}" type="presOf" srcId="{3E69E758-E196-48CD-9395-189832DF59A8}" destId="{F7A21F69-227F-4A33-BE37-53871F5584E2}" srcOrd="0" destOrd="0" presId="urn:microsoft.com/office/officeart/2005/8/layout/orgChart1"/>
-    <dgm:cxn modelId="{2DEDC3CC-60CA-4F03-8226-6173BE32F407}" srcId="{B771397E-D6FE-4231-B30A-D5374E46DEA7}" destId="{238F5E21-18CA-41B5-8BF0-46E97E275DA8}" srcOrd="0" destOrd="0" parTransId="{1E88F6F1-652C-4D21-B05D-8B92A8470DC3}" sibTransId="{D9095564-F508-4F89-9441-645E945FEE60}"/>
-    <dgm:cxn modelId="{C50FF9CF-31C0-49F1-B97C-CF842C6C44C5}" srcId="{0012980A-D061-4311-A57B-02BE11833C05}" destId="{BA405F3E-C0E1-4D19-8F84-F18D8C14F416}" srcOrd="0" destOrd="0" parTransId="{6BBAC3E3-E255-4C58-A6E3-C2CFB299EA64}" sibTransId="{D0186004-151E-46D6-836F-A5FADFAA83D5}"/>
-    <dgm:cxn modelId="{9F90CED4-2D55-4290-80F7-B122F0BD41D2}" srcId="{0012980A-D061-4311-A57B-02BE11833C05}" destId="{622090A5-0652-4303-AF95-56E15B5B6355}" srcOrd="3" destOrd="0" parTransId="{E195C191-7CBF-4B9E-A3DA-0AAD22D5ACDF}" sibTransId="{5A81300F-2148-4ED3-87AB-165331645102}"/>
-    <dgm:cxn modelId="{59F4D5DD-84D5-4BD0-A949-293174DE6D78}" type="presOf" srcId="{8D05FE20-A31F-4D82-88EF-B4524434AB9D}" destId="{E923809A-B811-48B6-98E6-7BB8DEA0C0F8}" srcOrd="0" destOrd="0" presId="urn:microsoft.com/office/officeart/2005/8/layout/orgChart1"/>
-    <dgm:cxn modelId="{4D617DE5-DBD4-457C-8F85-82FEA0A2635B}" type="presOf" srcId="{DEC92D35-5F90-4E84-98BC-C99428AB33B2}" destId="{C14F4BB9-25B8-4802-A15B-A8D79A2C71F7}" srcOrd="1" destOrd="0" presId="urn:microsoft.com/office/officeart/2005/8/layout/orgChart1"/>
-    <dgm:cxn modelId="{97E86BEB-0112-4E1D-A525-EB824766DC78}" srcId="{0012980A-D061-4311-A57B-02BE11833C05}" destId="{ADCCB8D7-304F-478B-B9B6-F9B33D62B424}" srcOrd="1" destOrd="0" parTransId="{15884D25-1E82-439D-9EB7-F2B6FDED9EA0}" sibTransId="{0AC060B3-1B9D-4309-847F-17B131987DF6}"/>
-    <dgm:cxn modelId="{9DF5AEEB-2038-4CB9-B9B7-424863EF7C82}" srcId="{E3E5A8C1-D9F5-4EC9-8EBF-46DC13992931}" destId="{14DE0DE6-64AD-4A02-8BE8-638FB307AA97}" srcOrd="0" destOrd="0" parTransId="{C0CC272E-BCFF-4665-A541-DC11230EA64E}" sibTransId="{6569BF5D-D094-4BA4-8986-69A6CB579EA3}"/>
-    <dgm:cxn modelId="{6136CCEB-340A-45A0-9DA4-5A86A72AF621}" type="presOf" srcId="{80497340-4A77-4F6F-9A4C-D4457E8BD751}" destId="{B62F1774-63C6-4B4C-A4D0-82C554900393}" srcOrd="1" destOrd="0" presId="urn:microsoft.com/office/officeart/2005/8/layout/orgChart1"/>
-    <dgm:cxn modelId="{FB1C06F5-07E2-467C-B9CB-B08739C6347B}" type="presOf" srcId="{1EF570E8-A8E1-4644-BD6A-BEC33949C68A}" destId="{321D2E35-06B8-43F5-AD4D-17AE7B655DC1}" srcOrd="0" destOrd="0" presId="urn:microsoft.com/office/officeart/2005/8/layout/orgChart1"/>
     <dgm:cxn modelId="{26EE5EF5-E278-413E-ADF4-F7ABDFFD7A20}" type="presOf" srcId="{64815F0F-178E-4862-A489-B7E5440720A7}" destId="{EB305C78-7984-4807-BD60-3009592FFD50}" srcOrd="1" destOrd="0" presId="urn:microsoft.com/office/officeart/2005/8/layout/orgChart1"/>
     <dgm:cxn modelId="{CDA2FDF6-2044-4B5E-9DE3-3C0EC0912239}" type="presOf" srcId="{E6630D8E-EF49-4D18-89C1-71A260F604D5}" destId="{9FE899A0-A263-404F-8569-57F97E41B63A}" srcOrd="1" destOrd="0" presId="urn:microsoft.com/office/officeart/2005/8/layout/orgChart1"/>
+    <dgm:cxn modelId="{6B7FCCB7-51C9-4AF6-B351-EB354E407041}" type="presOf" srcId="{E6630D8E-EF49-4D18-89C1-71A260F604D5}" destId="{95A0D2E8-0115-4A11-BAA0-DF0CD26437BC}" srcOrd="0" destOrd="0" presId="urn:microsoft.com/office/officeart/2005/8/layout/orgChart1"/>
+    <dgm:cxn modelId="{97E86BEB-0112-4E1D-A525-EB824766DC78}" srcId="{0012980A-D061-4311-A57B-02BE11833C05}" destId="{ADCCB8D7-304F-478B-B9B6-F9B33D62B424}" srcOrd="1" destOrd="0" parTransId="{15884D25-1E82-439D-9EB7-F2B6FDED9EA0}" sibTransId="{0AC060B3-1B9D-4309-847F-17B131987DF6}"/>
+    <dgm:cxn modelId="{3439DA32-EFDA-44DF-83D2-1B108B0B6350}" type="presOf" srcId="{7576EEA3-99E6-47B7-B57C-E027D6540936}" destId="{86C54798-B79C-4148-A098-4C97ABCA3CD0}" srcOrd="0" destOrd="0" presId="urn:microsoft.com/office/officeart/2005/8/layout/orgChart1"/>
+    <dgm:cxn modelId="{FB73F988-A8B8-40BD-AF77-EA4513B397EF}" type="presOf" srcId="{14DE0DE6-64AD-4A02-8BE8-638FB307AA97}" destId="{B221465C-4C0D-48E0-942F-682B511FE989}" srcOrd="0" destOrd="0" presId="urn:microsoft.com/office/officeart/2005/8/layout/orgChart1"/>
+    <dgm:cxn modelId="{C65CC89B-B3E6-4B43-A0F5-D3AE843833A2}" type="presOf" srcId="{A3F26D04-8509-4108-84A8-654A0DCA3CCF}" destId="{34FACC73-62A8-4A51-91F0-1A1B95E92DEF}" srcOrd="0" destOrd="0" presId="urn:microsoft.com/office/officeart/2005/8/layout/orgChart1"/>
+    <dgm:cxn modelId="{A5FDFEAB-C295-4483-B183-B52D7F301194}" type="presOf" srcId="{043EEE42-3D53-4B45-B39B-DF761D939BE5}" destId="{D196D0C2-BEF9-4998-BB9B-D9E42F41FC64}" srcOrd="0" destOrd="0" presId="urn:microsoft.com/office/officeart/2005/8/layout/orgChart1"/>
+    <dgm:cxn modelId="{9C15C741-3D54-408E-B532-B76619864D22}" type="presOf" srcId="{D9198501-4F7A-40E9-9A57-B01DC698983A}" destId="{EE13613E-F15D-479A-A58C-C5D9974A5488}" srcOrd="1" destOrd="0" presId="urn:microsoft.com/office/officeart/2005/8/layout/orgChart1"/>
+    <dgm:cxn modelId="{61100EC8-E948-40D1-9B4D-BF4895D79075}" type="presOf" srcId="{3E69E758-E196-48CD-9395-189832DF59A8}" destId="{F7A21F69-227F-4A33-BE37-53871F5584E2}" srcOrd="0" destOrd="0" presId="urn:microsoft.com/office/officeart/2005/8/layout/orgChart1"/>
+    <dgm:cxn modelId="{F9840AB7-3BC4-4EF6-BB5D-1584453D5844}" srcId="{930F20DD-FDA8-43E6-B060-BEC5840DA84E}" destId="{80497340-4A77-4F6F-9A4C-D4457E8BD751}" srcOrd="1" destOrd="0" parTransId="{EB6903C8-2650-4A5C-A5A6-72E4CB8CC5A6}" sibTransId="{BFA19AE9-9D85-4C21-B281-DF61E6ADED3A}"/>
+    <dgm:cxn modelId="{FD11A16B-3886-4B30-A801-55ECA7D0E1E9}" type="presOf" srcId="{E3E5A8C1-D9F5-4EC9-8EBF-46DC13992931}" destId="{AD42F7B4-F4D8-4948-BBFF-4FD24594DACA}" srcOrd="0" destOrd="0" presId="urn:microsoft.com/office/officeart/2005/8/layout/orgChart1"/>
+    <dgm:cxn modelId="{38C4F455-825E-4C54-8E84-242090FA3116}" type="presOf" srcId="{F607E61F-0334-470D-91A2-9B2E17CDBFBF}" destId="{F11EA61F-9B33-4F02-A359-6F2C24112AC3}" srcOrd="0" destOrd="0" presId="urn:microsoft.com/office/officeart/2005/8/layout/orgChart1"/>
+    <dgm:cxn modelId="{2291C48D-1DD2-404B-8FAA-BBB722CBAF1D}" srcId="{930F20DD-FDA8-43E6-B060-BEC5840DA84E}" destId="{64815F0F-178E-4862-A489-B7E5440720A7}" srcOrd="2" destOrd="0" parTransId="{860AA008-9890-4D15-97A9-DD27A52FAC3F}" sibTransId="{CC42B324-BE15-4065-A023-32A007CF9F0C}"/>
+    <dgm:cxn modelId="{EA4A3135-E0D6-46FC-8D2F-F42893FB4312}" type="presOf" srcId="{15884D25-1E82-439D-9EB7-F2B6FDED9EA0}" destId="{F33EE248-68D6-4130-BF65-0F76765FAA09}" srcOrd="0" destOrd="0" presId="urn:microsoft.com/office/officeart/2005/8/layout/orgChart1"/>
+    <dgm:cxn modelId="{F3D05A99-E23A-4AC2-8A9B-94456DBC928C}" type="presOf" srcId="{EE014A66-FAE9-4187-A9BD-88A498FF106B}" destId="{C71B0595-4723-41AB-A8B8-785E31AD8898}" srcOrd="0" destOrd="0" presId="urn:microsoft.com/office/officeart/2005/8/layout/orgChart1"/>
+    <dgm:cxn modelId="{58130C37-66A1-47AC-94E6-14319D20BC7B}" type="presOf" srcId="{930F20DD-FDA8-43E6-B060-BEC5840DA84E}" destId="{A1D0709D-9424-4022-9A77-EF8E2DD85AF6}" srcOrd="0" destOrd="0" presId="urn:microsoft.com/office/officeart/2005/8/layout/orgChart1"/>
+    <dgm:cxn modelId="{E21D9F10-21C9-48BD-9E18-710287769EFC}" type="presOf" srcId="{EB6903C8-2650-4A5C-A5A6-72E4CB8CC5A6}" destId="{D2710A81-2BC5-462D-8644-73A10B9E9BDD}" srcOrd="0" destOrd="0" presId="urn:microsoft.com/office/officeart/2005/8/layout/orgChart1"/>
+    <dgm:cxn modelId="{31934D2A-A9B2-4A90-B248-B30EC5C82273}" srcId="{238F5E21-18CA-41B5-8BF0-46E97E275DA8}" destId="{E3E5A8C1-D9F5-4EC9-8EBF-46DC13992931}" srcOrd="0" destOrd="0" parTransId="{0A1D9258-9DA1-4874-A1B6-EBAF3E52A1C3}" sibTransId="{51AC0ECD-D2AD-4DF8-A8C0-87F55F4C943B}"/>
+    <dgm:cxn modelId="{5778EF2E-CC34-4634-A6B3-EF440303EA81}" type="presOf" srcId="{ED70223E-1B70-4B2D-A603-E1636566E498}" destId="{25C4CB2F-E6DC-443F-89F3-4E3E26CFF8D3}" srcOrd="0" destOrd="0" presId="urn:microsoft.com/office/officeart/2005/8/layout/orgChart1"/>
+    <dgm:cxn modelId="{9F90CED4-2D55-4290-80F7-B122F0BD41D2}" srcId="{0012980A-D061-4311-A57B-02BE11833C05}" destId="{622090A5-0652-4303-AF95-56E15B5B6355}" srcOrd="3" destOrd="0" parTransId="{E195C191-7CBF-4B9E-A3DA-0AAD22D5ACDF}" sibTransId="{5A81300F-2148-4ED3-87AB-165331645102}"/>
+    <dgm:cxn modelId="{486B544D-D377-4915-B903-423A0F1FFC69}" srcId="{238F5E21-18CA-41B5-8BF0-46E97E275DA8}" destId="{0012980A-D061-4311-A57B-02BE11833C05}" srcOrd="2" destOrd="0" parTransId="{3E69E758-E196-48CD-9395-189832DF59A8}" sibTransId="{66680AB3-AD4F-4FB7-87AB-107AFF2E2466}"/>
+    <dgm:cxn modelId="{37AF0B9F-FEF1-403B-8A64-73746AC44768}" type="presOf" srcId="{CB65A588-2DE1-4028-8B53-A05CC1D75E75}" destId="{E6A7AF00-E0A1-491F-9D40-5C06C971C730}" srcOrd="0" destOrd="0" presId="urn:microsoft.com/office/officeart/2005/8/layout/orgChart1"/>
+    <dgm:cxn modelId="{E741E535-DEE6-42B0-9C13-B27FEE986BAF}" type="presOf" srcId="{0012980A-D061-4311-A57B-02BE11833C05}" destId="{87956CF8-0005-4195-8542-0224B8A354CB}" srcOrd="0" destOrd="0" presId="urn:microsoft.com/office/officeart/2005/8/layout/orgChart1"/>
     <dgm:cxn modelId="{A813BDFC-32C5-417E-A395-853597E1FF25}" srcId="{BA405F3E-C0E1-4D19-8F84-F18D8C14F416}" destId="{D9198501-4F7A-40E9-9A57-B01DC698983A}" srcOrd="0" destOrd="0" parTransId="{EE014A66-FAE9-4187-A9BD-88A498FF106B}" sibTransId="{51B320D1-931C-44CF-828F-4954EF49B8E1}"/>
+    <dgm:cxn modelId="{2E938567-23C7-4FF5-98CA-1D44C3EA1F0E}" type="presOf" srcId="{DF21EA69-1754-46D7-AF0E-31D949B8D8FD}" destId="{53676D8D-DAB7-42EB-AD5F-D38F1AA79951}" srcOrd="0" destOrd="0" presId="urn:microsoft.com/office/officeart/2005/8/layout/orgChart1"/>
+    <dgm:cxn modelId="{DD18DEBC-1BE8-441D-A04B-13C085CC89A9}" srcId="{E3E5A8C1-D9F5-4EC9-8EBF-46DC13992931}" destId="{E6630D8E-EF49-4D18-89C1-71A260F604D5}" srcOrd="2" destOrd="0" parTransId="{ADBA9754-BD7C-4806-A9FD-FB3D9D8B91C9}" sibTransId="{CFB6EB8D-8415-446D-B913-44245DEBDCB7}"/>
+    <dgm:cxn modelId="{BA689A8F-D8CA-4D8A-9AF7-832845727A95}" type="presOf" srcId="{622090A5-0652-4303-AF95-56E15B5B6355}" destId="{273BC9C5-E4BD-4061-898D-3CA92C500A1A}" srcOrd="1" destOrd="0" presId="urn:microsoft.com/office/officeart/2005/8/layout/orgChart1"/>
+    <dgm:cxn modelId="{51B54D1A-044D-465E-B006-A18F874C2D19}" type="presOf" srcId="{E195C191-7CBF-4B9E-A3DA-0AAD22D5ACDF}" destId="{952A6211-092B-4F13-BD82-01BE2B307399}" srcOrd="0" destOrd="0" presId="urn:microsoft.com/office/officeart/2005/8/layout/orgChart1"/>
+    <dgm:cxn modelId="{E137CB40-9C01-4EF5-88A8-7C09BA152F8F}" type="presOf" srcId="{14DE0DE6-64AD-4A02-8BE8-638FB307AA97}" destId="{AF795A3D-246A-4D05-B03E-18DEC75404C9}" srcOrd="1" destOrd="0" presId="urn:microsoft.com/office/officeart/2005/8/layout/orgChart1"/>
+    <dgm:cxn modelId="{57521054-15C2-4115-993C-4DA58B693CB6}" type="presOf" srcId="{BA405F3E-C0E1-4D19-8F84-F18D8C14F416}" destId="{494832A5-FD8E-4141-BC0D-70D1667216A4}" srcOrd="1" destOrd="0" presId="urn:microsoft.com/office/officeart/2005/8/layout/orgChart1"/>
+    <dgm:cxn modelId="{6E7E216C-E72D-42BB-B87F-43564585F7E0}" type="presOf" srcId="{860AA008-9890-4D15-97A9-DD27A52FAC3F}" destId="{506CFBF7-1DC7-4327-B3BF-36F86A12A216}" srcOrd="0" destOrd="0" presId="urn:microsoft.com/office/officeart/2005/8/layout/orgChart1"/>
+    <dgm:cxn modelId="{F96504AE-65CA-47ED-95FB-2A8AA6A85421}" srcId="{E3E5A8C1-D9F5-4EC9-8EBF-46DC13992931}" destId="{043EEE42-3D53-4B45-B39B-DF761D939BE5}" srcOrd="1" destOrd="0" parTransId="{ED70223E-1B70-4B2D-A603-E1636566E498}" sibTransId="{FCD53067-8E15-4FD5-848E-BB7EB6EDB8A7}"/>
+    <dgm:cxn modelId="{D3541C50-71CA-4CEA-BD21-30BC5E95133A}" type="presOf" srcId="{0A1D9258-9DA1-4874-A1B6-EBAF3E52A1C3}" destId="{0B48473F-BA85-4D8B-9B04-D794413867FB}" srcOrd="0" destOrd="0" presId="urn:microsoft.com/office/officeart/2005/8/layout/orgChart1"/>
+    <dgm:cxn modelId="{F345EF43-9A53-48F2-9C79-B0F987E8491D}" type="presOf" srcId="{238F5E21-18CA-41B5-8BF0-46E97E275DA8}" destId="{4E9DB59B-7B54-4B32-83A6-34B85EF1F53E}" srcOrd="1" destOrd="0" presId="urn:microsoft.com/office/officeart/2005/8/layout/orgChart1"/>
+    <dgm:cxn modelId="{8F359B0B-2DA5-46C7-B772-3E18380054D6}" type="presOf" srcId="{F43B29DE-DB60-4078-A007-4DDC264E15F1}" destId="{A060901D-0E2F-4B5E-AC24-79E2FFBCE589}" srcOrd="0" destOrd="0" presId="urn:microsoft.com/office/officeart/2005/8/layout/orgChart1"/>
+    <dgm:cxn modelId="{59F4D5DD-84D5-4BD0-A949-293174DE6D78}" type="presOf" srcId="{8D05FE20-A31F-4D82-88EF-B4524434AB9D}" destId="{E923809A-B811-48B6-98E6-7BB8DEA0C0F8}" srcOrd="0" destOrd="0" presId="urn:microsoft.com/office/officeart/2005/8/layout/orgChart1"/>
+    <dgm:cxn modelId="{C896B348-2310-4864-9D43-480F37F97896}" type="presOf" srcId="{ADBA9754-BD7C-4806-A9FD-FB3D9D8B91C9}" destId="{517737AA-2FC3-4BD1-A719-C80D58EC7E41}" srcOrd="0" destOrd="0" presId="urn:microsoft.com/office/officeart/2005/8/layout/orgChart1"/>
+    <dgm:cxn modelId="{3361E591-92C4-47C8-BEFA-58354A15207B}" type="presOf" srcId="{ADCCB8D7-304F-478B-B9B6-F9B33D62B424}" destId="{9329EE19-9B57-4CD9-B07A-84369C21EA8D}" srcOrd="0" destOrd="0" presId="urn:microsoft.com/office/officeart/2005/8/layout/orgChart1"/>
+    <dgm:cxn modelId="{9DF5AEEB-2038-4CB9-B9B7-424863EF7C82}" srcId="{E3E5A8C1-D9F5-4EC9-8EBF-46DC13992931}" destId="{14DE0DE6-64AD-4A02-8BE8-638FB307AA97}" srcOrd="0" destOrd="0" parTransId="{C0CC272E-BCFF-4665-A541-DC11230EA64E}" sibTransId="{6569BF5D-D094-4BA4-8986-69A6CB579EA3}"/>
+    <dgm:cxn modelId="{C95B79B0-A1E9-419A-9665-4827163A88A2}" type="presOf" srcId="{C0CC272E-BCFF-4665-A541-DC11230EA64E}" destId="{7F9200B5-7814-4BD9-AC98-C1687064FDBE}" srcOrd="0" destOrd="0" presId="urn:microsoft.com/office/officeart/2005/8/layout/orgChart1"/>
+    <dgm:cxn modelId="{A8182578-CAE1-4ADF-8232-40B2E7BE0294}" type="presOf" srcId="{DF21EA69-1754-46D7-AF0E-31D949B8D8FD}" destId="{12540F69-E250-42C5-AB7A-B51D6E1DFECE}" srcOrd="1" destOrd="0" presId="urn:microsoft.com/office/officeart/2005/8/layout/orgChart1"/>
+    <dgm:cxn modelId="{6136CCEB-340A-45A0-9DA4-5A86A72AF621}" type="presOf" srcId="{80497340-4A77-4F6F-9A4C-D4457E8BD751}" destId="{B62F1774-63C6-4B4C-A4D0-82C554900393}" srcOrd="1" destOrd="0" presId="urn:microsoft.com/office/officeart/2005/8/layout/orgChart1"/>
+    <dgm:cxn modelId="{9FAA5365-D12D-4221-A771-E545E23233E9}" type="presOf" srcId="{238F5E21-18CA-41B5-8BF0-46E97E275DA8}" destId="{13FCFE99-CB23-4AD9-B04F-785A21412308}" srcOrd="0" destOrd="0" presId="urn:microsoft.com/office/officeart/2005/8/layout/orgChart1"/>
+    <dgm:cxn modelId="{18B13A00-D95D-48BB-8CC4-64BD19D6C421}" type="presOf" srcId="{CB65A588-2DE1-4028-8B53-A05CC1D75E75}" destId="{27DE1409-BC24-4CBA-9192-891C10FE881A}" srcOrd="1" destOrd="0" presId="urn:microsoft.com/office/officeart/2005/8/layout/orgChart1"/>
+    <dgm:cxn modelId="{1DE91878-B0DE-40ED-978C-C69618FA4571}" type="presOf" srcId="{80497340-4A77-4F6F-9A4C-D4457E8BD751}" destId="{FA7A8695-A478-4BAE-8909-1045E84E90A7}" srcOrd="0" destOrd="0" presId="urn:microsoft.com/office/officeart/2005/8/layout/orgChart1"/>
+    <dgm:cxn modelId="{AC248525-1877-4EAE-AF12-79CF6C6E4F6E}" type="presOf" srcId="{B771397E-D6FE-4231-B30A-D5374E46DEA7}" destId="{6CA39F08-55A7-4819-9309-D26DBD32EF0F}" srcOrd="0" destOrd="0" presId="urn:microsoft.com/office/officeart/2005/8/layout/orgChart1"/>
+    <dgm:cxn modelId="{23CDA94A-4C30-4739-896F-38C54CAD4905}" type="presOf" srcId="{0012980A-D061-4311-A57B-02BE11833C05}" destId="{8DC1FCE8-2CF5-4DBD-A3FE-6CBF13408C45}" srcOrd="1" destOrd="0" presId="urn:microsoft.com/office/officeart/2005/8/layout/orgChart1"/>
+    <dgm:cxn modelId="{5E22C99E-2942-4EA0-A9AE-0FCB9B25E4CF}" type="presOf" srcId="{D9198501-4F7A-40E9-9A57-B01DC698983A}" destId="{469D1ABF-A6D7-42D1-AB48-35E31F1A56B7}" srcOrd="0" destOrd="0" presId="urn:microsoft.com/office/officeart/2005/8/layout/orgChart1"/>
+    <dgm:cxn modelId="{2BF2B591-4544-4306-BF6F-CD9AA843B384}" type="presOf" srcId="{DEC92D35-5F90-4E84-98BC-C99428AB33B2}" destId="{1ECE510E-8DA2-4EDB-96A2-FDA21F06F291}" srcOrd="0" destOrd="0" presId="urn:microsoft.com/office/officeart/2005/8/layout/orgChart1"/>
+    <dgm:cxn modelId="{FB1C06F5-07E2-467C-B9CB-B08739C6347B}" type="presOf" srcId="{1EF570E8-A8E1-4644-BD6A-BEC33949C68A}" destId="{321D2E35-06B8-43F5-AD4D-17AE7B655DC1}" srcOrd="0" destOrd="0" presId="urn:microsoft.com/office/officeart/2005/8/layout/orgChart1"/>
+    <dgm:cxn modelId="{54FD1A34-71CD-44DF-A64D-1F9C06A5DD77}" type="presOf" srcId="{E3E5A8C1-D9F5-4EC9-8EBF-46DC13992931}" destId="{33F5A241-9E91-4F52-BECF-969CE18B3577}" srcOrd="1" destOrd="0" presId="urn:microsoft.com/office/officeart/2005/8/layout/orgChart1"/>
+    <dgm:cxn modelId="{288A052B-CEBB-408A-8221-7637241A968E}" type="presOf" srcId="{BA405F3E-C0E1-4D19-8F84-F18D8C14F416}" destId="{2B7A9DF7-BE0D-4E15-BAD1-CCF0B66B2CC7}" srcOrd="0" destOrd="0" presId="urn:microsoft.com/office/officeart/2005/8/layout/orgChart1"/>
+    <dgm:cxn modelId="{58BE8EAE-EE3D-4772-8F53-AD63EC6715CC}" type="presOf" srcId="{F43B29DE-DB60-4078-A007-4DDC264E15F1}" destId="{6CA4976E-AEC4-470F-BCEB-F753E8601CDD}" srcOrd="1" destOrd="0" presId="urn:microsoft.com/office/officeart/2005/8/layout/orgChart1"/>
+    <dgm:cxn modelId="{1D259396-CB1D-4B36-A6CA-DF06114BCA79}" srcId="{ADCCB8D7-304F-478B-B9B6-F9B33D62B424}" destId="{DEC92D35-5F90-4E84-98BC-C99428AB33B2}" srcOrd="0" destOrd="0" parTransId="{8D05FE20-A31F-4D82-88EF-B4524434AB9D}" sibTransId="{F33E84B5-351B-4A4B-878C-1BA0C94FCB8D}"/>
+    <dgm:cxn modelId="{30742A7C-8268-401E-9169-3FE2F4F24A08}" srcId="{E6630D8E-EF49-4D18-89C1-71A260F604D5}" destId="{CB65A588-2DE1-4028-8B53-A05CC1D75E75}" srcOrd="0" destOrd="0" parTransId="{7576EEA3-99E6-47B7-B57C-E027D6540936}" sibTransId="{F9576E5A-3D36-4D2E-8E7F-F50C7DAD1053}"/>
     <dgm:cxn modelId="{8B4C25FA-679D-4610-9419-153BA2186924}" type="presParOf" srcId="{6CA39F08-55A7-4819-9309-D26DBD32EF0F}" destId="{70E7C57C-E914-4A69-BB16-DB2A829774A8}" srcOrd="0" destOrd="0" presId="urn:microsoft.com/office/officeart/2005/8/layout/orgChart1"/>
     <dgm:cxn modelId="{B664A26D-C6B1-47C8-BC81-B9924D1F5296}" type="presParOf" srcId="{70E7C57C-E914-4A69-BB16-DB2A829774A8}" destId="{0AFF3CFD-CA22-4104-BD06-B76E312ED75F}" srcOrd="0" destOrd="0" presId="urn:microsoft.com/office/officeart/2005/8/layout/orgChart1"/>
     <dgm:cxn modelId="{200BFCEC-4F9D-448E-981F-4F8CD96A4393}" type="presParOf" srcId="{0AFF3CFD-CA22-4104-BD06-B76E312ED75F}" destId="{13FCFE99-CB23-4AD9-B04F-785A21412308}" srcOrd="0" destOrd="0" presId="urn:microsoft.com/office/officeart/2005/8/layout/orgChart1"/>
@@ -3866,7 +4220,7 @@
         </a:bodyPr>
         <a:lstStyle/>
         <a:p>
-          <a:pPr marL="0" lvl="0" indent="0" algn="ctr" defTabSz="355600">
+          <a:pPr lvl="0" algn="ctr" defTabSz="355600">
             <a:lnSpc>
               <a:spcPct val="90000"/>
             </a:lnSpc>
@@ -3876,7 +4230,6 @@
             <a:spcAft>
               <a:spcPct val="35000"/>
             </a:spcAft>
-            <a:buNone/>
           </a:pPr>
           <a:r>
             <a:rPr lang="en-US" sz="800" kern="1200"/>
@@ -3944,7 +4297,7 @@
         </a:bodyPr>
         <a:lstStyle/>
         <a:p>
-          <a:pPr marL="0" lvl="0" indent="0" algn="ctr" defTabSz="355600">
+          <a:pPr lvl="0" algn="ctr" defTabSz="355600">
             <a:lnSpc>
               <a:spcPct val="90000"/>
             </a:lnSpc>
@@ -3954,7 +4307,6 @@
             <a:spcAft>
               <a:spcPct val="35000"/>
             </a:spcAft>
-            <a:buNone/>
           </a:pPr>
           <a:r>
             <a:rPr lang="en-US" sz="800" kern="1200"/>
@@ -4022,7 +4374,7 @@
         </a:bodyPr>
         <a:lstStyle/>
         <a:p>
-          <a:pPr marL="0" lvl="0" indent="0" algn="ctr" defTabSz="355600">
+          <a:pPr lvl="0" algn="ctr" defTabSz="355600">
             <a:lnSpc>
               <a:spcPct val="90000"/>
             </a:lnSpc>
@@ -4032,7 +4384,6 @@
             <a:spcAft>
               <a:spcPct val="35000"/>
             </a:spcAft>
-            <a:buNone/>
           </a:pPr>
           <a:r>
             <a:rPr lang="en-US" sz="800" kern="1200"/>
@@ -4100,7 +4451,7 @@
         </a:bodyPr>
         <a:lstStyle/>
         <a:p>
-          <a:pPr marL="0" lvl="0" indent="0" algn="ctr" defTabSz="355600">
+          <a:pPr lvl="0" algn="ctr" defTabSz="355600">
             <a:lnSpc>
               <a:spcPct val="90000"/>
             </a:lnSpc>
@@ -4110,7 +4461,6 @@
             <a:spcAft>
               <a:spcPct val="35000"/>
             </a:spcAft>
-            <a:buNone/>
           </a:pPr>
           <a:r>
             <a:rPr lang="en-US" sz="800" kern="1200"/>
@@ -4178,7 +4528,7 @@
         </a:bodyPr>
         <a:lstStyle/>
         <a:p>
-          <a:pPr marL="0" lvl="0" indent="0" algn="ctr" defTabSz="355600">
+          <a:pPr lvl="0" algn="ctr" defTabSz="355600">
             <a:lnSpc>
               <a:spcPct val="90000"/>
             </a:lnSpc>
@@ -4188,7 +4538,6 @@
             <a:spcAft>
               <a:spcPct val="35000"/>
             </a:spcAft>
-            <a:buNone/>
           </a:pPr>
           <a:r>
             <a:rPr lang="en-US" sz="800" kern="1200"/>
@@ -4256,7 +4605,7 @@
         </a:bodyPr>
         <a:lstStyle/>
         <a:p>
-          <a:pPr marL="0" lvl="0" indent="0" algn="ctr" defTabSz="355600">
+          <a:pPr lvl="0" algn="ctr" defTabSz="355600">
             <a:lnSpc>
               <a:spcPct val="90000"/>
             </a:lnSpc>
@@ -4266,7 +4615,6 @@
             <a:spcAft>
               <a:spcPct val="35000"/>
             </a:spcAft>
-            <a:buNone/>
           </a:pPr>
           <a:r>
             <a:rPr lang="en-US" sz="800" kern="1200"/>
@@ -4334,7 +4682,7 @@
         </a:bodyPr>
         <a:lstStyle/>
         <a:p>
-          <a:pPr marL="0" lvl="0" indent="0" algn="ctr" defTabSz="355600">
+          <a:pPr lvl="0" algn="ctr" defTabSz="355600">
             <a:lnSpc>
               <a:spcPct val="90000"/>
             </a:lnSpc>
@@ -4344,7 +4692,6 @@
             <a:spcAft>
               <a:spcPct val="35000"/>
             </a:spcAft>
-            <a:buNone/>
           </a:pPr>
           <a:r>
             <a:rPr lang="en-US" sz="800" kern="1200"/>
@@ -4412,7 +4759,7 @@
         </a:bodyPr>
         <a:lstStyle/>
         <a:p>
-          <a:pPr marL="0" lvl="0" indent="0" algn="ctr" defTabSz="355600">
+          <a:pPr lvl="0" algn="ctr" defTabSz="355600">
             <a:lnSpc>
               <a:spcPct val="90000"/>
             </a:lnSpc>
@@ -4422,11 +4769,10 @@
             <a:spcAft>
               <a:spcPct val="35000"/>
             </a:spcAft>
-            <a:buNone/>
           </a:pPr>
           <a:r>
             <a:rPr lang="en-US" sz="800" kern="1200"/>
-            <a:t>Ammo</a:t>
+            <a:t>&amp;Ammo</a:t>
           </a:r>
         </a:p>
       </dsp:txBody>
@@ -4490,7 +4836,7 @@
         </a:bodyPr>
         <a:lstStyle/>
         <a:p>
-          <a:pPr marL="0" lvl="0" indent="0" algn="ctr" defTabSz="355600">
+          <a:pPr lvl="0" algn="ctr" defTabSz="355600">
             <a:lnSpc>
               <a:spcPct val="90000"/>
             </a:lnSpc>
@@ -4500,11 +4846,10 @@
             <a:spcAft>
               <a:spcPct val="35000"/>
             </a:spcAft>
-            <a:buNone/>
           </a:pPr>
           <a:r>
             <a:rPr lang="en-US" sz="800" kern="1200"/>
-            <a:t>Health</a:t>
+            <a:t>&amp;Health</a:t>
           </a:r>
         </a:p>
       </dsp:txBody>
@@ -4568,7 +4913,7 @@
         </a:bodyPr>
         <a:lstStyle/>
         <a:p>
-          <a:pPr marL="0" lvl="0" indent="0" algn="ctr" defTabSz="355600">
+          <a:pPr lvl="0" algn="ctr" defTabSz="355600">
             <a:lnSpc>
               <a:spcPct val="90000"/>
             </a:lnSpc>
@@ -4578,11 +4923,10 @@
             <a:spcAft>
               <a:spcPct val="35000"/>
             </a:spcAft>
-            <a:buNone/>
           </a:pPr>
           <a:r>
             <a:rPr lang="en-US" sz="800" kern="1200"/>
-            <a:t>Mana</a:t>
+            <a:t>&amp;Mana</a:t>
           </a:r>
         </a:p>
       </dsp:txBody>
@@ -4646,7 +4990,7 @@
         </a:bodyPr>
         <a:lstStyle/>
         <a:p>
-          <a:pPr marL="0" lvl="0" indent="0" algn="ctr" defTabSz="355600">
+          <a:pPr lvl="0" algn="ctr" defTabSz="355600">
             <a:lnSpc>
               <a:spcPct val="90000"/>
             </a:lnSpc>
@@ -4656,7 +5000,6 @@
             <a:spcAft>
               <a:spcPct val="35000"/>
             </a:spcAft>
-            <a:buNone/>
           </a:pPr>
           <a:r>
             <a:rPr lang="en-US" sz="800" kern="1200"/>
@@ -4724,7 +5067,7 @@
         </a:bodyPr>
         <a:lstStyle/>
         <a:p>
-          <a:pPr marL="0" lvl="0" indent="0" algn="ctr" defTabSz="355600">
+          <a:pPr lvl="0" algn="ctr" defTabSz="355600">
             <a:lnSpc>
               <a:spcPct val="90000"/>
             </a:lnSpc>
@@ -4734,7 +5077,6 @@
             <a:spcAft>
               <a:spcPct val="35000"/>
             </a:spcAft>
-            <a:buNone/>
           </a:pPr>
           <a:r>
             <a:rPr lang="en-US" sz="800" kern="1200"/>
@@ -4802,7 +5144,7 @@
         </a:bodyPr>
         <a:lstStyle/>
         <a:p>
-          <a:pPr marL="0" lvl="0" indent="0" algn="ctr" defTabSz="355600">
+          <a:pPr lvl="0" algn="ctr" defTabSz="355600">
             <a:lnSpc>
               <a:spcPct val="90000"/>
             </a:lnSpc>
@@ -4812,7 +5154,6 @@
             <a:spcAft>
               <a:spcPct val="35000"/>
             </a:spcAft>
-            <a:buNone/>
           </a:pPr>
           <a:r>
             <a:rPr lang="en-US" sz="800" kern="1200"/>
@@ -4880,7 +5221,7 @@
         </a:bodyPr>
         <a:lstStyle/>
         <a:p>
-          <a:pPr marL="0" lvl="0" indent="0" algn="ctr" defTabSz="355600">
+          <a:pPr lvl="0" algn="ctr" defTabSz="355600">
             <a:lnSpc>
               <a:spcPct val="90000"/>
             </a:lnSpc>
@@ -4890,7 +5231,6 @@
             <a:spcAft>
               <a:spcPct val="35000"/>
             </a:spcAft>
-            <a:buNone/>
           </a:pPr>
           <a:r>
             <a:rPr lang="en-US" sz="800" kern="1200"/>
@@ -4958,7 +5298,7 @@
         </a:bodyPr>
         <a:lstStyle/>
         <a:p>
-          <a:pPr marL="0" lvl="0" indent="0" algn="ctr" defTabSz="355600">
+          <a:pPr lvl="0" algn="ctr" defTabSz="355600">
             <a:lnSpc>
               <a:spcPct val="90000"/>
             </a:lnSpc>
@@ -4968,7 +5308,6 @@
             <a:spcAft>
               <a:spcPct val="35000"/>
             </a:spcAft>
-            <a:buNone/>
           </a:pPr>
           <a:r>
             <a:rPr lang="en-US" sz="800" kern="1200"/>
@@ -5036,7 +5375,7 @@
         </a:bodyPr>
         <a:lstStyle/>
         <a:p>
-          <a:pPr marL="0" lvl="0" indent="0" algn="ctr" defTabSz="355600">
+          <a:pPr lvl="0" algn="ctr" defTabSz="355600">
             <a:lnSpc>
               <a:spcPct val="90000"/>
             </a:lnSpc>
@@ -5046,7 +5385,6 @@
             <a:spcAft>
               <a:spcPct val="35000"/>
             </a:spcAft>
-            <a:buNone/>
           </a:pPr>
           <a:r>
             <a:rPr lang="en-US" sz="800" kern="1200"/>
@@ -5114,7 +5452,7 @@
         </a:bodyPr>
         <a:lstStyle/>
         <a:p>
-          <a:pPr marL="0" lvl="0" indent="0" algn="ctr" defTabSz="355600">
+          <a:pPr lvl="0" algn="ctr" defTabSz="355600">
             <a:lnSpc>
               <a:spcPct val="90000"/>
             </a:lnSpc>
@@ -5124,7 +5462,6 @@
             <a:spcAft>
               <a:spcPct val="35000"/>
             </a:spcAft>
-            <a:buNone/>
           </a:pPr>
           <a:r>
             <a:rPr lang="en-US" sz="800" kern="1200"/>

</xml_diff>